<commit_message>
fixing a mistake. should have a basic GUI up now
</commit_message>
<xml_diff>
--- a/progress_template_11-1.docx
+++ b/progress_template_11-1.docx
@@ -111,29 +111,7 @@
           <w:sz w:val="24"/>
           <w:szCs w:val="24"/>
         </w:rPr>
-        <w:t xml:space="preserve">Each team member should enter their activities performed for the capstone project in the last two weeks, as well as their expected activities for the next two weeks, along with anything holding them up on completing their activities.  These should be discussed by the team and their advisor(s) during the weekly/biweekly meetings, and the advisor(s) should sign and date the sheet indicating a correct assessment of the team's progress.  This needs to be scanned and uploaded to </w:t>
-      </w:r>
-      <w:proofErr w:type="spellStart"/>
-      <w:r>
-        <w:rPr>
-          <w:rFonts w:ascii="Helvetica" w:hAnsi="Helvetica" w:cs="Helvetica"/>
-          <w:i/>
-          <w:iCs/>
-          <w:sz w:val="24"/>
-          <w:szCs w:val="24"/>
-        </w:rPr>
-        <w:t>moodle</w:t>
-      </w:r>
-      <w:proofErr w:type="spellEnd"/>
-      <w:r>
-        <w:rPr>
-          <w:rFonts w:ascii="Helvetica" w:hAnsi="Helvetica" w:cs="Helvetica"/>
-          <w:i/>
-          <w:iCs/>
-          <w:sz w:val="24"/>
-          <w:szCs w:val="24"/>
-        </w:rPr>
-        <w:t xml:space="preserve">.  </w:t>
+        <w:t xml:space="preserve">Each team member should enter their activities performed for the capstone project in the last two weeks, as well as their expected activities for the next two weeks, along with anything holding them up on completing their activities.  These should be discussed by the team and their advisor(s) during the weekly/biweekly meetings, and the advisor(s) should sign and date the sheet indicating a correct assessment of the team's progress.  This needs to be scanned and uploaded to moodle.  </w:t>
       </w:r>
       <w:r>
         <w:rPr>
@@ -364,25 +342,7 @@
           <w:sz w:val="24"/>
           <w:szCs w:val="24"/>
         </w:rPr>
-        <w:t xml:space="preserve">Since the last project report, we compiled the comments that the class gave us on our proposal. We took those into consideration, and make the changes that were recommended. I also did some research into some software that we could use for our project, and we made a list of those items as a group. We </w:t>
-      </w:r>
-      <w:proofErr w:type="gramStart"/>
-      <w:r>
-        <w:rPr>
-          <w:rFonts w:ascii="Helvetica" w:hAnsi="Helvetica" w:cs="Helvetica"/>
-          <w:sz w:val="24"/>
-          <w:szCs w:val="24"/>
-        </w:rPr>
-        <w:t>took a look</w:t>
-      </w:r>
-      <w:proofErr w:type="gramEnd"/>
-      <w:r>
-        <w:rPr>
-          <w:rFonts w:ascii="Helvetica" w:hAnsi="Helvetica" w:cs="Helvetica"/>
-          <w:sz w:val="24"/>
-          <w:szCs w:val="24"/>
-        </w:rPr>
-        <w:t xml:space="preserve"> at the standards for app development at UND, and looked at ideas for a user interface based on those guidelines.</w:t>
+        <w:t>Since the last project report, we compiled the comments that the class gave us on our proposal. We took those into consideration, and make the changes that were recommended. I also did some research into some software that we could use for our project, and we made a list of those items as a group. We took a look at the standards for app development at UND, and looked at ideas for a user interface based on those guidelines.</w:t>
       </w:r>
     </w:p>
     <w:p>
@@ -482,43 +442,7 @@
           <w:sz w:val="24"/>
           <w:szCs w:val="24"/>
         </w:rPr>
-        <w:t xml:space="preserve">Homework in other classes is </w:t>
-      </w:r>
-      <w:proofErr w:type="gramStart"/>
-      <w:r>
-        <w:rPr>
-          <w:rFonts w:ascii="Helvetica" w:hAnsi="Helvetica" w:cs="Helvetica"/>
-          <w:sz w:val="24"/>
-          <w:szCs w:val="24"/>
-        </w:rPr>
-        <w:t>still keeping</w:t>
-      </w:r>
-      <w:proofErr w:type="gramEnd"/>
-      <w:r>
-        <w:rPr>
-          <w:rFonts w:ascii="Helvetica" w:hAnsi="Helvetica" w:cs="Helvetica"/>
-          <w:sz w:val="24"/>
-          <w:szCs w:val="24"/>
-        </w:rPr>
-        <w:t xml:space="preserve"> me quite busy, as well as my job outside of school. I do plan on working more on this project during my weekends, as that is when I have the </w:t>
-      </w:r>
-      <w:proofErr w:type="gramStart"/>
-      <w:r>
-        <w:rPr>
-          <w:rFonts w:ascii="Helvetica" w:hAnsi="Helvetica" w:cs="Helvetica"/>
-          <w:sz w:val="24"/>
-          <w:szCs w:val="24"/>
-        </w:rPr>
-        <w:t>most free</w:t>
-      </w:r>
-      <w:proofErr w:type="gramEnd"/>
-      <w:r>
-        <w:rPr>
-          <w:rFonts w:ascii="Helvetica" w:hAnsi="Helvetica" w:cs="Helvetica"/>
-          <w:sz w:val="24"/>
-          <w:szCs w:val="24"/>
-        </w:rPr>
-        <w:t xml:space="preserve"> time.</w:t>
+        <w:t>Homework in other classes is still keeping me quite busy, as well as my job outside of school. I do plan on working more on this project during my weekends, as that is when I have the most free time.</w:t>
       </w:r>
     </w:p>
     <w:p>
@@ -618,25 +542,7 @@
           <w:sz w:val="24"/>
           <w:szCs w:val="24"/>
         </w:rPr>
-        <w:t xml:space="preserve">Before the next progress report, I plan on working with the group to get a basic prototype working. We have a mockup finished, but need to get it functioning. We will determine precisely which software tools, APIs, databases, and UI frameworks that we will be using, and familiarizing ourselves with them. We will also need to get into contact with John </w:t>
-      </w:r>
-      <w:proofErr w:type="spellStart"/>
-      <w:r>
-        <w:rPr>
-          <w:rFonts w:ascii="Helvetica" w:hAnsi="Helvetica" w:cs="Helvetica"/>
-          <w:sz w:val="24"/>
-          <w:szCs w:val="24"/>
-        </w:rPr>
-        <w:t>Nordlie</w:t>
-      </w:r>
-      <w:proofErr w:type="spellEnd"/>
-      <w:r>
-        <w:rPr>
-          <w:rFonts w:ascii="Helvetica" w:hAnsi="Helvetica" w:cs="Helvetica"/>
-          <w:sz w:val="24"/>
-          <w:szCs w:val="24"/>
-        </w:rPr>
-        <w:t xml:space="preserve"> to ask him about hosting our database and how to get access to the server it will be hosted on. After these things have been accomplished, we can begin working on our application.</w:t>
+        <w:t>Before the next progress report, I plan on working with the group to get a basic prototype working. We have a mockup finished, but need to get it functioning. We will determine precisely which software tools, APIs, databases, and UI frameworks that we will be using, and familiarizing ourselves with them. We will also need to get into contact with John Nordlie to ask him about hosting our database and how to get access to the server it will be hosted on. After these things have been accomplished, we can begin working on our application.</w:t>
       </w:r>
     </w:p>
     <w:p>
@@ -930,25 +836,7 @@
           <w:sz w:val="24"/>
           <w:szCs w:val="24"/>
         </w:rPr>
-        <w:t xml:space="preserve">We don’t have anything currently holding us up </w:t>
-      </w:r>
-      <w:proofErr w:type="gramStart"/>
-      <w:r>
-        <w:rPr>
-          <w:rFonts w:ascii="Helvetica" w:hAnsi="Helvetica" w:cs="Helvetica"/>
-          <w:sz w:val="24"/>
-          <w:szCs w:val="24"/>
-        </w:rPr>
-        <w:t>at the moment</w:t>
-      </w:r>
-      <w:proofErr w:type="gramEnd"/>
-      <w:r>
-        <w:rPr>
-          <w:rFonts w:ascii="Helvetica" w:hAnsi="Helvetica" w:cs="Helvetica"/>
-          <w:sz w:val="24"/>
-          <w:szCs w:val="24"/>
-        </w:rPr>
-        <w:t xml:space="preserve">. </w:t>
+        <w:t xml:space="preserve">We don’t have anything currently holding us up at the moment. </w:t>
       </w:r>
       <w:r>
         <w:rPr>
@@ -1065,25 +953,7 @@
           <w:sz w:val="24"/>
           <w:szCs w:val="24"/>
         </w:rPr>
-        <w:t xml:space="preserve">For the next report I would like to have contacted John </w:t>
-      </w:r>
-      <w:proofErr w:type="spellStart"/>
-      <w:r>
-        <w:rPr>
-          <w:rFonts w:ascii="Helvetica" w:hAnsi="Helvetica" w:cs="Helvetica"/>
-          <w:sz w:val="24"/>
-          <w:szCs w:val="24"/>
-        </w:rPr>
-        <w:t>Nordlie</w:t>
-      </w:r>
-      <w:proofErr w:type="spellEnd"/>
-      <w:r>
-        <w:rPr>
-          <w:rFonts w:ascii="Helvetica" w:hAnsi="Helvetica" w:cs="Helvetica"/>
-          <w:sz w:val="24"/>
-          <w:szCs w:val="24"/>
-        </w:rPr>
-        <w:t xml:space="preserve"> to see how we should go about on connecting to the database. </w:t>
+        <w:t xml:space="preserve">For the next report I would like to have contacted John Nordlie to see how we should go about on connecting to the database. </w:t>
       </w:r>
       <w:r>
         <w:rPr>
@@ -1308,15 +1178,23 @@
           <w:sz w:val="24"/>
           <w:szCs w:val="24"/>
         </w:rPr>
-        <w:t xml:space="preserve">Since the last progress report, </w:t>
-      </w:r>
-      <w:r>
-        <w:rPr>
-          <w:rFonts w:ascii="Helvetica" w:hAnsi="Helvetica" w:cs="Helvetica"/>
-          <w:sz w:val="24"/>
-          <w:szCs w:val="24"/>
-        </w:rPr>
-        <w:t>I contributed to our related work survey rough draft and read further into our related work.</w:t>
+        <w:t xml:space="preserve">Since the last progress report, I have talked to the person in charge of keeping track of inventory, helped revise our project proposal in to its final version and started looking in to related works for our project like barcode </w:t>
+      </w:r>
+      <w:r>
+        <w:rPr>
+          <w:rFonts w:ascii="Helvetica" w:hAnsi="Helvetica" w:cs="Helvetica"/>
+          <w:sz w:val="24"/>
+          <w:szCs w:val="24"/>
+        </w:rPr>
+        <w:t>reading api</w:t>
+      </w:r>
+      <w:r>
+        <w:rPr>
+          <w:rFonts w:ascii="Helvetica" w:hAnsi="Helvetica" w:cs="Helvetica"/>
+          <w:sz w:val="24"/>
+          <w:szCs w:val="24"/>
+        </w:rPr>
+        <w:t>s and the university stile guide.</w:t>
       </w:r>
     </w:p>
     <w:p>
@@ -1424,8 +1302,36 @@
           <w:sz w:val="24"/>
           <w:szCs w:val="24"/>
         </w:rPr>
-        <w:t xml:space="preserve">Homework and work have monopolized most of my time for the last week and will continue to for the next week or so. </w:t>
-      </w:r>
+        <w:t>I can’t think of anything holding us up at the moment.</w:t>
+      </w:r>
+    </w:p>
+    <w:p>
+      <w:pPr>
+        <w:widowControl w:val="0"/>
+        <w:tabs>
+          <w:tab w:val="left" w:pos="720"/>
+          <w:tab w:val="left" w:pos="1440"/>
+          <w:tab w:val="left" w:pos="2160"/>
+          <w:tab w:val="left" w:pos="2880"/>
+          <w:tab w:val="left" w:pos="3600"/>
+          <w:tab w:val="left" w:pos="4320"/>
+          <w:tab w:val="left" w:pos="5040"/>
+          <w:tab w:val="left" w:pos="5760"/>
+          <w:tab w:val="left" w:pos="6480"/>
+          <w:tab w:val="left" w:pos="7200"/>
+          <w:tab w:val="left" w:pos="7920"/>
+          <w:tab w:val="left" w:pos="8640"/>
+        </w:tabs>
+        <w:autoSpaceDE w:val="0"/>
+        <w:autoSpaceDN w:val="0"/>
+        <w:adjustRightInd w:val="0"/>
+        <w:spacing w:after="0" w:line="240" w:lineRule="auto"/>
+        <w:rPr>
+          <w:rFonts w:ascii="Helvetica" w:hAnsi="Helvetica" w:cs="Helvetica"/>
+          <w:sz w:val="24"/>
+          <w:szCs w:val="24"/>
+        </w:rPr>
+      </w:pPr>
       <w:r>
         <w:rPr>
           <w:rFonts w:ascii="Helvetica" w:hAnsi="Helvetica" w:cs="Helvetica"/>
@@ -1540,307 +1446,285 @@
           <w:sz w:val="24"/>
           <w:szCs w:val="24"/>
         </w:rPr>
-        <w:t xml:space="preserve">By the next </w:t>
-      </w:r>
-      <w:r>
-        <w:rPr>
-          <w:rFonts w:ascii="Helvetica" w:hAnsi="Helvetica" w:cs="Helvetica"/>
-          <w:sz w:val="24"/>
-          <w:szCs w:val="24"/>
-        </w:rPr>
-        <w:t>report,</w:t>
-      </w:r>
-      <w:r>
-        <w:rPr>
-          <w:rFonts w:ascii="Helvetica" w:hAnsi="Helvetica" w:cs="Helvetica"/>
-          <w:sz w:val="24"/>
-          <w:szCs w:val="24"/>
-        </w:rPr>
-        <w:t xml:space="preserve"> I plan to </w:t>
-      </w:r>
-      <w:r>
-        <w:rPr>
-          <w:rFonts w:ascii="Helvetica" w:hAnsi="Helvetica" w:cs="Helvetica"/>
-          <w:sz w:val="24"/>
-          <w:szCs w:val="24"/>
-        </w:rPr>
-        <w:t xml:space="preserve">continue to </w:t>
-      </w:r>
-      <w:r>
-        <w:rPr>
-          <w:rFonts w:ascii="Helvetica" w:hAnsi="Helvetica" w:cs="Helvetica"/>
-          <w:sz w:val="24"/>
-          <w:szCs w:val="24"/>
-        </w:rPr>
-        <w:t>contribute to our related work</w:t>
-      </w:r>
-      <w:r>
-        <w:rPr>
-          <w:rFonts w:ascii="Helvetica" w:hAnsi="Helvetica" w:cs="Helvetica"/>
-          <w:sz w:val="24"/>
-          <w:szCs w:val="24"/>
-        </w:rPr>
-        <w:t xml:space="preserve"> paper, </w:t>
-      </w:r>
-      <w:r>
-        <w:rPr>
-          <w:rFonts w:ascii="Helvetica" w:hAnsi="Helvetica" w:cs="Helvetica"/>
-          <w:sz w:val="24"/>
-          <w:szCs w:val="24"/>
-        </w:rPr>
-        <w:t>hopefully start</w:t>
+        <w:t xml:space="preserve">In this sprint, I plan to </w:t>
+      </w:r>
+      <w:r>
+        <w:rPr>
+          <w:rFonts w:ascii="Helvetica" w:hAnsi="Helvetica" w:cs="Helvetica"/>
+          <w:sz w:val="24"/>
+          <w:szCs w:val="24"/>
+        </w:rPr>
+        <w:t xml:space="preserve">contribute to our related work rough draft, contribute to getting the basic frame work set up </w:t>
+      </w:r>
+      <w:r>
+        <w:rPr>
+          <w:rFonts w:ascii="Helvetica" w:hAnsi="Helvetica" w:cs="Helvetica"/>
+          <w:sz w:val="24"/>
+          <w:szCs w:val="24"/>
+        </w:rPr>
+        <w:t xml:space="preserve">and </w:t>
+      </w:r>
+      <w:r>
+        <w:rPr>
+          <w:rFonts w:ascii="Helvetica" w:hAnsi="Helvetica" w:cs="Helvetica"/>
+          <w:sz w:val="24"/>
+          <w:szCs w:val="24"/>
+        </w:rPr>
+        <w:t>familiarize</w:t>
+      </w:r>
+      <w:r>
+        <w:rPr>
+          <w:rFonts w:ascii="Helvetica" w:hAnsi="Helvetica" w:cs="Helvetica"/>
+          <w:sz w:val="24"/>
+          <w:szCs w:val="24"/>
+        </w:rPr>
+        <w:t xml:space="preserve"> myself with the tools we’ve decided to use. As a stretch goal I’d like to check in with some of the other departments on campus and see how there handling there inventory management just for comparison. </w:t>
+      </w:r>
+    </w:p>
+    <w:p>
+      <w:pPr>
+        <w:widowControl w:val="0"/>
+        <w:tabs>
+          <w:tab w:val="left" w:pos="720"/>
+          <w:tab w:val="left" w:pos="1440"/>
+          <w:tab w:val="left" w:pos="2160"/>
+          <w:tab w:val="left" w:pos="2880"/>
+          <w:tab w:val="left" w:pos="3600"/>
+          <w:tab w:val="left" w:pos="4320"/>
+          <w:tab w:val="left" w:pos="5040"/>
+          <w:tab w:val="left" w:pos="5760"/>
+          <w:tab w:val="left" w:pos="6480"/>
+          <w:tab w:val="left" w:pos="7200"/>
+          <w:tab w:val="left" w:pos="7920"/>
+          <w:tab w:val="left" w:pos="8640"/>
+        </w:tabs>
+        <w:autoSpaceDE w:val="0"/>
+        <w:autoSpaceDN w:val="0"/>
+        <w:adjustRightInd w:val="0"/>
+        <w:spacing w:after="0" w:line="240" w:lineRule="auto"/>
+        <w:rPr>
+          <w:rFonts w:ascii="Helvetica" w:hAnsi="Helvetica" w:cs="Helvetica"/>
+          <w:sz w:val="24"/>
+          <w:szCs w:val="24"/>
+        </w:rPr>
+      </w:pPr>
+      <w:r>
+        <w:rPr>
+          <w:rFonts w:ascii="Helvetica" w:hAnsi="Helvetica" w:cs="Helvetica"/>
+          <w:sz w:val="24"/>
+          <w:szCs w:val="24"/>
+        </w:rPr>
+        <w:t> </w:t>
+      </w:r>
+    </w:p>
+    <w:p>
+      <w:pPr>
+        <w:widowControl w:val="0"/>
+        <w:tabs>
+          <w:tab w:val="left" w:pos="720"/>
+          <w:tab w:val="left" w:pos="1440"/>
+          <w:tab w:val="left" w:pos="2160"/>
+          <w:tab w:val="left" w:pos="2880"/>
+          <w:tab w:val="left" w:pos="3600"/>
+          <w:tab w:val="left" w:pos="4320"/>
+          <w:tab w:val="left" w:pos="5040"/>
+          <w:tab w:val="left" w:pos="5760"/>
+          <w:tab w:val="left" w:pos="6480"/>
+          <w:tab w:val="left" w:pos="7200"/>
+          <w:tab w:val="left" w:pos="7920"/>
+          <w:tab w:val="left" w:pos="8640"/>
+        </w:tabs>
+        <w:autoSpaceDE w:val="0"/>
+        <w:autoSpaceDN w:val="0"/>
+        <w:adjustRightInd w:val="0"/>
+        <w:spacing w:after="0" w:line="240" w:lineRule="auto"/>
+        <w:rPr>
+          <w:rFonts w:ascii="Helvetica" w:hAnsi="Helvetica" w:cs="Helvetica"/>
+          <w:sz w:val="24"/>
+          <w:szCs w:val="24"/>
+        </w:rPr>
+      </w:pPr>
+    </w:p>
+    <w:p>
+      <w:pPr>
+        <w:widowControl w:val="0"/>
+        <w:tabs>
+          <w:tab w:val="left" w:pos="720"/>
+          <w:tab w:val="left" w:pos="1440"/>
+          <w:tab w:val="left" w:pos="2160"/>
+          <w:tab w:val="left" w:pos="2880"/>
+          <w:tab w:val="left" w:pos="3600"/>
+          <w:tab w:val="left" w:pos="4320"/>
+          <w:tab w:val="left" w:pos="5040"/>
+          <w:tab w:val="left" w:pos="5760"/>
+          <w:tab w:val="left" w:pos="6480"/>
+          <w:tab w:val="left" w:pos="7200"/>
+          <w:tab w:val="left" w:pos="7920"/>
+          <w:tab w:val="left" w:pos="8640"/>
+        </w:tabs>
+        <w:autoSpaceDE w:val="0"/>
+        <w:autoSpaceDN w:val="0"/>
+        <w:adjustRightInd w:val="0"/>
+        <w:spacing w:after="0" w:line="240" w:lineRule="auto"/>
+        <w:rPr>
+          <w:rFonts w:ascii="Helvetica" w:hAnsi="Helvetica" w:cs="Helvetica"/>
+          <w:sz w:val="24"/>
+          <w:szCs w:val="24"/>
+        </w:rPr>
+      </w:pPr>
+    </w:p>
+    <w:p>
+      <w:pPr>
+        <w:widowControl w:val="0"/>
+        <w:tabs>
+          <w:tab w:val="left" w:pos="720"/>
+          <w:tab w:val="left" w:pos="1440"/>
+          <w:tab w:val="left" w:pos="2160"/>
+          <w:tab w:val="left" w:pos="2880"/>
+          <w:tab w:val="left" w:pos="3600"/>
+          <w:tab w:val="left" w:pos="4320"/>
+          <w:tab w:val="left" w:pos="5040"/>
+          <w:tab w:val="left" w:pos="5760"/>
+          <w:tab w:val="left" w:pos="6480"/>
+          <w:tab w:val="left" w:pos="7200"/>
+          <w:tab w:val="left" w:pos="7920"/>
+          <w:tab w:val="left" w:pos="8640"/>
+        </w:tabs>
+        <w:autoSpaceDE w:val="0"/>
+        <w:autoSpaceDN w:val="0"/>
+        <w:adjustRightInd w:val="0"/>
+        <w:spacing w:after="0" w:line="240" w:lineRule="auto"/>
+        <w:rPr>
+          <w:rFonts w:ascii="Helvetica" w:hAnsi="Helvetica" w:cs="Helvetica"/>
+          <w:b/>
+          <w:bCs/>
+          <w:sz w:val="24"/>
+          <w:szCs w:val="24"/>
+        </w:rPr>
+      </w:pPr>
+    </w:p>
+    <w:p>
+      <w:pPr>
+        <w:widowControl w:val="0"/>
+        <w:tabs>
+          <w:tab w:val="left" w:pos="720"/>
+          <w:tab w:val="left" w:pos="1440"/>
+          <w:tab w:val="left" w:pos="2160"/>
+          <w:tab w:val="left" w:pos="2880"/>
+          <w:tab w:val="left" w:pos="3600"/>
+          <w:tab w:val="left" w:pos="4320"/>
+          <w:tab w:val="left" w:pos="5040"/>
+          <w:tab w:val="left" w:pos="5760"/>
+          <w:tab w:val="left" w:pos="6480"/>
+          <w:tab w:val="left" w:pos="7200"/>
+          <w:tab w:val="left" w:pos="7920"/>
+          <w:tab w:val="left" w:pos="8640"/>
+        </w:tabs>
+        <w:autoSpaceDE w:val="0"/>
+        <w:autoSpaceDN w:val="0"/>
+        <w:adjustRightInd w:val="0"/>
+        <w:spacing w:after="0" w:line="240" w:lineRule="auto"/>
+        <w:rPr>
+          <w:rFonts w:ascii="Helvetica" w:hAnsi="Helvetica" w:cs="Helvetica"/>
+          <w:sz w:val="24"/>
+          <w:szCs w:val="24"/>
+        </w:rPr>
+      </w:pPr>
+      <w:r>
+        <w:rPr>
+          <w:rFonts w:ascii="Helvetica" w:hAnsi="Helvetica" w:cs="Helvetica"/>
+          <w:b/>
+          <w:bCs/>
+          <w:sz w:val="24"/>
+          <w:szCs w:val="24"/>
+        </w:rPr>
+        <w:t xml:space="preserve">Date:  </w:t>
+      </w:r>
+      <w:r>
+        <w:rPr>
+          <w:rFonts w:ascii="Helvetica" w:hAnsi="Helvetica" w:cs="Helvetica"/>
+          <w:b/>
+          <w:bCs/>
+          <w:sz w:val="24"/>
+          <w:szCs w:val="24"/>
+        </w:rPr>
+        <w:t>11-1-17</w:t>
       </w:r>
       <w:bookmarkStart w:id="0" w:name="_GoBack"/>
       <w:bookmarkEnd w:id="0"/>
       <w:r>
         <w:rPr>
           <w:rFonts w:ascii="Helvetica" w:hAnsi="Helvetica" w:cs="Helvetica"/>
-          <w:sz w:val="24"/>
-          <w:szCs w:val="24"/>
-        </w:rPr>
-        <w:t xml:space="preserve"> to play with code</w:t>
-      </w:r>
-      <w:r>
-        <w:rPr>
-          <w:rFonts w:ascii="Helvetica" w:hAnsi="Helvetica" w:cs="Helvetica"/>
-          <w:sz w:val="24"/>
-          <w:szCs w:val="24"/>
-        </w:rPr>
-        <w:t xml:space="preserve"> </w:t>
-      </w:r>
-      <w:r>
-        <w:rPr>
-          <w:rFonts w:ascii="Helvetica" w:hAnsi="Helvetica" w:cs="Helvetica"/>
-          <w:sz w:val="24"/>
-          <w:szCs w:val="24"/>
-        </w:rPr>
-        <w:t xml:space="preserve">and </w:t>
-      </w:r>
-      <w:r>
-        <w:rPr>
-          <w:rFonts w:ascii="Helvetica" w:hAnsi="Helvetica" w:cs="Helvetica"/>
-          <w:sz w:val="24"/>
-          <w:szCs w:val="24"/>
-        </w:rPr>
-        <w:t xml:space="preserve">continue to </w:t>
-      </w:r>
-      <w:r>
-        <w:rPr>
-          <w:rFonts w:ascii="Helvetica" w:hAnsi="Helvetica" w:cs="Helvetica"/>
-          <w:sz w:val="24"/>
-          <w:szCs w:val="24"/>
-        </w:rPr>
-        <w:t>familiarize</w:t>
-      </w:r>
-      <w:r>
-        <w:rPr>
-          <w:rFonts w:ascii="Helvetica" w:hAnsi="Helvetica" w:cs="Helvetica"/>
-          <w:sz w:val="24"/>
-          <w:szCs w:val="24"/>
-        </w:rPr>
-        <w:t xml:space="preserve"> myself with the tools we’ve decided to use. </w:t>
-      </w:r>
-      <w:r>
-        <w:rPr>
-          <w:rFonts w:ascii="Helvetica" w:hAnsi="Helvetica" w:cs="Helvetica"/>
-          <w:sz w:val="24"/>
-          <w:szCs w:val="24"/>
-        </w:rPr>
-        <w:t>For</w:t>
-      </w:r>
-      <w:r>
-        <w:rPr>
-          <w:rFonts w:ascii="Helvetica" w:hAnsi="Helvetica" w:cs="Helvetica"/>
-          <w:sz w:val="24"/>
-          <w:szCs w:val="24"/>
-        </w:rPr>
-        <w:t xml:space="preserve"> stretch goal</w:t>
-      </w:r>
-      <w:r>
-        <w:rPr>
-          <w:rFonts w:ascii="Helvetica" w:hAnsi="Helvetica" w:cs="Helvetica"/>
-          <w:sz w:val="24"/>
-          <w:szCs w:val="24"/>
-        </w:rPr>
-        <w:t>s</w:t>
-      </w:r>
-      <w:r>
-        <w:rPr>
-          <w:rFonts w:ascii="Helvetica" w:hAnsi="Helvetica" w:cs="Helvetica"/>
-          <w:sz w:val="24"/>
-          <w:szCs w:val="24"/>
-        </w:rPr>
-        <w:t xml:space="preserve"> I’d </w:t>
-      </w:r>
-      <w:r>
-        <w:rPr>
-          <w:rFonts w:ascii="Helvetica" w:hAnsi="Helvetica" w:cs="Helvetica"/>
-          <w:sz w:val="24"/>
-          <w:szCs w:val="24"/>
-        </w:rPr>
-        <w:t xml:space="preserve">still </w:t>
-      </w:r>
-      <w:r>
-        <w:rPr>
-          <w:rFonts w:ascii="Helvetica" w:hAnsi="Helvetica" w:cs="Helvetica"/>
-          <w:sz w:val="24"/>
-          <w:szCs w:val="24"/>
-        </w:rPr>
-        <w:t xml:space="preserve">like to check in with some of the other departments on campus and see how there handling </w:t>
-      </w:r>
-      <w:r>
-        <w:rPr>
-          <w:rFonts w:ascii="Helvetica" w:hAnsi="Helvetica" w:cs="Helvetica"/>
-          <w:sz w:val="24"/>
-          <w:szCs w:val="24"/>
-        </w:rPr>
-        <w:t>their</w:t>
-      </w:r>
-      <w:r>
-        <w:rPr>
-          <w:rFonts w:ascii="Helvetica" w:hAnsi="Helvetica" w:cs="Helvetica"/>
-          <w:sz w:val="24"/>
-          <w:szCs w:val="24"/>
-        </w:rPr>
-        <w:t xml:space="preserve"> inventor</w:t>
-      </w:r>
-      <w:r>
-        <w:rPr>
-          <w:rFonts w:ascii="Helvetica" w:hAnsi="Helvetica" w:cs="Helvetica"/>
-          <w:sz w:val="24"/>
-          <w:szCs w:val="24"/>
-        </w:rPr>
-        <w:t>y management</w:t>
-      </w:r>
-      <w:r>
-        <w:rPr>
-          <w:rFonts w:ascii="Helvetica" w:hAnsi="Helvetica" w:cs="Helvetica"/>
-          <w:sz w:val="24"/>
-          <w:szCs w:val="24"/>
-        </w:rPr>
-        <w:t xml:space="preserve">. </w:t>
-      </w:r>
-    </w:p>
-    <w:p>
-      <w:pPr>
-        <w:widowControl w:val="0"/>
-        <w:tabs>
-          <w:tab w:val="left" w:pos="720"/>
-          <w:tab w:val="left" w:pos="1440"/>
-          <w:tab w:val="left" w:pos="2160"/>
-          <w:tab w:val="left" w:pos="2880"/>
-          <w:tab w:val="left" w:pos="3600"/>
-          <w:tab w:val="left" w:pos="4320"/>
-          <w:tab w:val="left" w:pos="5040"/>
-          <w:tab w:val="left" w:pos="5760"/>
-          <w:tab w:val="left" w:pos="6480"/>
-          <w:tab w:val="left" w:pos="7200"/>
-          <w:tab w:val="left" w:pos="7920"/>
-          <w:tab w:val="left" w:pos="8640"/>
-        </w:tabs>
-        <w:autoSpaceDE w:val="0"/>
-        <w:autoSpaceDN w:val="0"/>
-        <w:adjustRightInd w:val="0"/>
-        <w:spacing w:after="0" w:line="240" w:lineRule="auto"/>
-        <w:rPr>
-          <w:rFonts w:ascii="Helvetica" w:hAnsi="Helvetica" w:cs="Helvetica"/>
-          <w:sz w:val="24"/>
-          <w:szCs w:val="24"/>
-        </w:rPr>
-      </w:pPr>
-      <w:r>
-        <w:rPr>
-          <w:rFonts w:ascii="Helvetica" w:hAnsi="Helvetica" w:cs="Helvetica"/>
-          <w:sz w:val="24"/>
-          <w:szCs w:val="24"/>
-        </w:rPr>
-        <w:t> </w:t>
-      </w:r>
-    </w:p>
-    <w:p>
-      <w:pPr>
-        <w:widowControl w:val="0"/>
-        <w:tabs>
-          <w:tab w:val="left" w:pos="720"/>
-          <w:tab w:val="left" w:pos="1440"/>
-          <w:tab w:val="left" w:pos="2160"/>
-          <w:tab w:val="left" w:pos="2880"/>
-          <w:tab w:val="left" w:pos="3600"/>
-          <w:tab w:val="left" w:pos="4320"/>
-          <w:tab w:val="left" w:pos="5040"/>
-          <w:tab w:val="left" w:pos="5760"/>
-          <w:tab w:val="left" w:pos="6480"/>
-          <w:tab w:val="left" w:pos="7200"/>
-          <w:tab w:val="left" w:pos="7920"/>
-          <w:tab w:val="left" w:pos="8640"/>
-        </w:tabs>
-        <w:autoSpaceDE w:val="0"/>
-        <w:autoSpaceDN w:val="0"/>
-        <w:adjustRightInd w:val="0"/>
-        <w:spacing w:after="0" w:line="240" w:lineRule="auto"/>
-        <w:rPr>
-          <w:rFonts w:ascii="Helvetica" w:hAnsi="Helvetica" w:cs="Helvetica"/>
-          <w:sz w:val="24"/>
-          <w:szCs w:val="24"/>
-        </w:rPr>
-      </w:pPr>
-    </w:p>
-    <w:p>
-      <w:pPr>
-        <w:widowControl w:val="0"/>
-        <w:tabs>
-          <w:tab w:val="left" w:pos="720"/>
-          <w:tab w:val="left" w:pos="1440"/>
-          <w:tab w:val="left" w:pos="2160"/>
-          <w:tab w:val="left" w:pos="2880"/>
-          <w:tab w:val="left" w:pos="3600"/>
-          <w:tab w:val="left" w:pos="4320"/>
-          <w:tab w:val="left" w:pos="5040"/>
-          <w:tab w:val="left" w:pos="5760"/>
-          <w:tab w:val="left" w:pos="6480"/>
-          <w:tab w:val="left" w:pos="7200"/>
-          <w:tab w:val="left" w:pos="7920"/>
-          <w:tab w:val="left" w:pos="8640"/>
-        </w:tabs>
-        <w:autoSpaceDE w:val="0"/>
-        <w:autoSpaceDN w:val="0"/>
-        <w:adjustRightInd w:val="0"/>
-        <w:spacing w:after="0" w:line="240" w:lineRule="auto"/>
-        <w:rPr>
-          <w:rFonts w:ascii="Helvetica" w:hAnsi="Helvetica" w:cs="Helvetica"/>
-          <w:sz w:val="24"/>
-          <w:szCs w:val="24"/>
-        </w:rPr>
-      </w:pPr>
-    </w:p>
-    <w:p>
-      <w:pPr>
-        <w:widowControl w:val="0"/>
-        <w:tabs>
-          <w:tab w:val="left" w:pos="720"/>
-          <w:tab w:val="left" w:pos="1440"/>
-          <w:tab w:val="left" w:pos="2160"/>
-          <w:tab w:val="left" w:pos="2880"/>
-          <w:tab w:val="left" w:pos="3600"/>
-          <w:tab w:val="left" w:pos="4320"/>
-          <w:tab w:val="left" w:pos="5040"/>
-          <w:tab w:val="left" w:pos="5760"/>
-          <w:tab w:val="left" w:pos="6480"/>
-          <w:tab w:val="left" w:pos="7200"/>
-          <w:tab w:val="left" w:pos="7920"/>
-          <w:tab w:val="left" w:pos="8640"/>
-        </w:tabs>
-        <w:autoSpaceDE w:val="0"/>
-        <w:autoSpaceDN w:val="0"/>
-        <w:adjustRightInd w:val="0"/>
-        <w:spacing w:after="0" w:line="240" w:lineRule="auto"/>
-        <w:rPr>
-          <w:rFonts w:ascii="Helvetica" w:hAnsi="Helvetica" w:cs="Helvetica"/>
           <w:b/>
           <w:bCs/>
           <w:sz w:val="24"/>
           <w:szCs w:val="24"/>
         </w:rPr>
+        <w:t xml:space="preserve">                             </w:t>
+      </w:r>
+      <w:r>
+        <w:rPr>
+          <w:rFonts w:ascii="Helvetica" w:hAnsi="Helvetica" w:cs="Helvetica"/>
+          <w:sz w:val="24"/>
+          <w:szCs w:val="24"/>
+        </w:rPr>
+        <w:t>____________________________________________</w:t>
+      </w:r>
+    </w:p>
+    <w:p>
+      <w:pPr>
+        <w:widowControl w:val="0"/>
+        <w:tabs>
+          <w:tab w:val="left" w:pos="720"/>
+          <w:tab w:val="left" w:pos="1440"/>
+          <w:tab w:val="left" w:pos="2160"/>
+          <w:tab w:val="left" w:pos="2880"/>
+          <w:tab w:val="left" w:pos="3600"/>
+          <w:tab w:val="left" w:pos="4320"/>
+          <w:tab w:val="left" w:pos="5040"/>
+          <w:tab w:val="left" w:pos="5760"/>
+          <w:tab w:val="left" w:pos="6480"/>
+          <w:tab w:val="left" w:pos="7200"/>
+          <w:tab w:val="left" w:pos="7920"/>
+          <w:tab w:val="left" w:pos="8640"/>
+        </w:tabs>
+        <w:autoSpaceDE w:val="0"/>
+        <w:autoSpaceDN w:val="0"/>
+        <w:adjustRightInd w:val="0"/>
+        <w:spacing w:after="0" w:line="240" w:lineRule="auto"/>
+        <w:rPr>
+          <w:rFonts w:ascii="Helvetica" w:hAnsi="Helvetica" w:cs="Helvetica"/>
+          <w:sz w:val="24"/>
+          <w:szCs w:val="24"/>
+        </w:rPr>
+      </w:pPr>
+    </w:p>
+    <w:p>
+      <w:pPr>
+        <w:widowControl w:val="0"/>
+        <w:tabs>
+          <w:tab w:val="left" w:pos="720"/>
+          <w:tab w:val="left" w:pos="1440"/>
+          <w:tab w:val="left" w:pos="2160"/>
+          <w:tab w:val="left" w:pos="2880"/>
+          <w:tab w:val="left" w:pos="3600"/>
+          <w:tab w:val="left" w:pos="4320"/>
+          <w:tab w:val="left" w:pos="5040"/>
+          <w:tab w:val="left" w:pos="5760"/>
+          <w:tab w:val="left" w:pos="6480"/>
+          <w:tab w:val="left" w:pos="7200"/>
+          <w:tab w:val="left" w:pos="7920"/>
+          <w:tab w:val="left" w:pos="8640"/>
+        </w:tabs>
+        <w:autoSpaceDE w:val="0"/>
+        <w:autoSpaceDN w:val="0"/>
+        <w:adjustRightInd w:val="0"/>
+        <w:spacing w:after="0" w:line="240" w:lineRule="auto"/>
+        <w:rPr>
+          <w:rFonts w:ascii="Helvetica" w:hAnsi="Helvetica" w:cs="Helvetica"/>
+          <w:sz w:val="24"/>
+          <w:szCs w:val="24"/>
+        </w:rPr>
       </w:pPr>
     </w:p>
     <w:p>
@@ -1878,8 +1762,344 @@
           <w:sz w:val="24"/>
           <w:szCs w:val="24"/>
         </w:rPr>
-        <w:t xml:space="preserve">Date:  </w:t>
-      </w:r>
+        <w:t xml:space="preserve">Team Progress (0 -- 3):  </w:t>
+      </w:r>
+      <w:r>
+        <w:rPr>
+          <w:rFonts w:ascii="Helvetica" w:hAnsi="Helvetica" w:cs="Helvetica"/>
+          <w:sz w:val="24"/>
+          <w:szCs w:val="24"/>
+        </w:rPr>
+        <w:t>__________________________________________</w:t>
+      </w:r>
+    </w:p>
+    <w:p>
+      <w:pPr>
+        <w:widowControl w:val="0"/>
+        <w:tabs>
+          <w:tab w:val="left" w:pos="720"/>
+          <w:tab w:val="left" w:pos="1440"/>
+          <w:tab w:val="left" w:pos="2160"/>
+          <w:tab w:val="left" w:pos="2880"/>
+          <w:tab w:val="left" w:pos="3600"/>
+          <w:tab w:val="left" w:pos="4320"/>
+          <w:tab w:val="left" w:pos="5040"/>
+          <w:tab w:val="left" w:pos="5760"/>
+          <w:tab w:val="left" w:pos="6480"/>
+          <w:tab w:val="left" w:pos="7200"/>
+          <w:tab w:val="left" w:pos="7920"/>
+          <w:tab w:val="left" w:pos="8640"/>
+        </w:tabs>
+        <w:autoSpaceDE w:val="0"/>
+        <w:autoSpaceDN w:val="0"/>
+        <w:adjustRightInd w:val="0"/>
+        <w:spacing w:after="0" w:line="240" w:lineRule="auto"/>
+        <w:rPr>
+          <w:rFonts w:ascii="Helvetica" w:hAnsi="Helvetica" w:cs="Helvetica"/>
+          <w:i/>
+          <w:iCs/>
+          <w:sz w:val="24"/>
+          <w:szCs w:val="24"/>
+        </w:rPr>
+      </w:pPr>
+      <w:r>
+        <w:rPr>
+          <w:rFonts w:ascii="Helvetica" w:hAnsi="Helvetica" w:cs="Helvetica"/>
+          <w:i/>
+          <w:iCs/>
+          <w:sz w:val="24"/>
+          <w:szCs w:val="24"/>
+        </w:rPr>
+        <w:t>The team advisor needs to fill out a value 0 -- 3 and email the completed progress</w:t>
+      </w:r>
+    </w:p>
+    <w:p>
+      <w:pPr>
+        <w:widowControl w:val="0"/>
+        <w:tabs>
+          <w:tab w:val="left" w:pos="720"/>
+          <w:tab w:val="left" w:pos="1440"/>
+          <w:tab w:val="left" w:pos="2160"/>
+          <w:tab w:val="left" w:pos="2880"/>
+          <w:tab w:val="left" w:pos="3600"/>
+          <w:tab w:val="left" w:pos="4320"/>
+          <w:tab w:val="left" w:pos="5040"/>
+          <w:tab w:val="left" w:pos="5760"/>
+          <w:tab w:val="left" w:pos="6480"/>
+          <w:tab w:val="left" w:pos="7200"/>
+          <w:tab w:val="left" w:pos="7920"/>
+          <w:tab w:val="left" w:pos="8640"/>
+        </w:tabs>
+        <w:autoSpaceDE w:val="0"/>
+        <w:autoSpaceDN w:val="0"/>
+        <w:adjustRightInd w:val="0"/>
+        <w:spacing w:after="0" w:line="240" w:lineRule="auto"/>
+        <w:rPr>
+          <w:rFonts w:ascii="Helvetica" w:hAnsi="Helvetica" w:cs="Helvetica"/>
+          <w:i/>
+          <w:iCs/>
+          <w:sz w:val="24"/>
+          <w:szCs w:val="24"/>
+        </w:rPr>
+      </w:pPr>
+      <w:r>
+        <w:rPr>
+          <w:rFonts w:ascii="Helvetica" w:hAnsi="Helvetica" w:cs="Helvetica"/>
+          <w:i/>
+          <w:iCs/>
+          <w:sz w:val="24"/>
+          <w:szCs w:val="24"/>
+        </w:rPr>
+        <w:t>report to Dr. Desell at tdesell@cs.und.edu</w:t>
+      </w:r>
+    </w:p>
+    <w:p>
+      <w:pPr>
+        <w:widowControl w:val="0"/>
+        <w:tabs>
+          <w:tab w:val="left" w:pos="720"/>
+          <w:tab w:val="left" w:pos="1440"/>
+          <w:tab w:val="left" w:pos="2160"/>
+          <w:tab w:val="left" w:pos="2880"/>
+          <w:tab w:val="left" w:pos="3600"/>
+          <w:tab w:val="left" w:pos="4320"/>
+          <w:tab w:val="left" w:pos="5040"/>
+          <w:tab w:val="left" w:pos="5760"/>
+          <w:tab w:val="left" w:pos="6480"/>
+          <w:tab w:val="left" w:pos="7200"/>
+          <w:tab w:val="left" w:pos="7920"/>
+          <w:tab w:val="left" w:pos="8640"/>
+        </w:tabs>
+        <w:autoSpaceDE w:val="0"/>
+        <w:autoSpaceDN w:val="0"/>
+        <w:adjustRightInd w:val="0"/>
+        <w:spacing w:after="0" w:line="240" w:lineRule="auto"/>
+        <w:rPr>
+          <w:rFonts w:ascii="Helvetica" w:hAnsi="Helvetica" w:cs="Helvetica"/>
+          <w:i/>
+          <w:iCs/>
+          <w:sz w:val="24"/>
+          <w:szCs w:val="24"/>
+        </w:rPr>
+      </w:pPr>
+    </w:p>
+    <w:p>
+      <w:pPr>
+        <w:widowControl w:val="0"/>
+        <w:tabs>
+          <w:tab w:val="left" w:pos="720"/>
+          <w:tab w:val="left" w:pos="1440"/>
+          <w:tab w:val="left" w:pos="2160"/>
+          <w:tab w:val="left" w:pos="2880"/>
+          <w:tab w:val="left" w:pos="3600"/>
+          <w:tab w:val="left" w:pos="4320"/>
+          <w:tab w:val="left" w:pos="5040"/>
+          <w:tab w:val="left" w:pos="5760"/>
+          <w:tab w:val="left" w:pos="6480"/>
+          <w:tab w:val="left" w:pos="7200"/>
+          <w:tab w:val="left" w:pos="7920"/>
+          <w:tab w:val="left" w:pos="8640"/>
+        </w:tabs>
+        <w:autoSpaceDE w:val="0"/>
+        <w:autoSpaceDN w:val="0"/>
+        <w:adjustRightInd w:val="0"/>
+        <w:spacing w:after="0" w:line="240" w:lineRule="auto"/>
+        <w:rPr>
+          <w:rFonts w:ascii="Helvetica" w:hAnsi="Helvetica" w:cs="Helvetica"/>
+          <w:i/>
+          <w:iCs/>
+          <w:sz w:val="24"/>
+          <w:szCs w:val="24"/>
+        </w:rPr>
+      </w:pPr>
+      <w:r>
+        <w:rPr>
+          <w:rFonts w:ascii="Helvetica" w:hAnsi="Helvetica" w:cs="Helvetica"/>
+          <w:i/>
+          <w:iCs/>
+          <w:sz w:val="24"/>
+          <w:szCs w:val="24"/>
+        </w:rPr>
+        <w:t>0 -- no progress has been made by the team</w:t>
+      </w:r>
+    </w:p>
+    <w:p>
+      <w:pPr>
+        <w:widowControl w:val="0"/>
+        <w:tabs>
+          <w:tab w:val="left" w:pos="720"/>
+          <w:tab w:val="left" w:pos="1440"/>
+          <w:tab w:val="left" w:pos="2160"/>
+          <w:tab w:val="left" w:pos="2880"/>
+          <w:tab w:val="left" w:pos="3600"/>
+          <w:tab w:val="left" w:pos="4320"/>
+          <w:tab w:val="left" w:pos="5040"/>
+          <w:tab w:val="left" w:pos="5760"/>
+          <w:tab w:val="left" w:pos="6480"/>
+          <w:tab w:val="left" w:pos="7200"/>
+          <w:tab w:val="left" w:pos="7920"/>
+          <w:tab w:val="left" w:pos="8640"/>
+        </w:tabs>
+        <w:autoSpaceDE w:val="0"/>
+        <w:autoSpaceDN w:val="0"/>
+        <w:adjustRightInd w:val="0"/>
+        <w:spacing w:after="0" w:line="240" w:lineRule="auto"/>
+        <w:rPr>
+          <w:rFonts w:ascii="Helvetica" w:hAnsi="Helvetica" w:cs="Helvetica"/>
+          <w:i/>
+          <w:iCs/>
+          <w:sz w:val="24"/>
+          <w:szCs w:val="24"/>
+        </w:rPr>
+      </w:pPr>
+      <w:r>
+        <w:rPr>
+          <w:rFonts w:ascii="Helvetica" w:hAnsi="Helvetica" w:cs="Helvetica"/>
+          <w:i/>
+          <w:iCs/>
+          <w:sz w:val="24"/>
+          <w:szCs w:val="24"/>
+        </w:rPr>
+        <w:t>1 -- insufficient progress has been made for the team to complete their capstone</w:t>
+      </w:r>
+    </w:p>
+    <w:p>
+      <w:pPr>
+        <w:widowControl w:val="0"/>
+        <w:tabs>
+          <w:tab w:val="left" w:pos="720"/>
+          <w:tab w:val="left" w:pos="1440"/>
+          <w:tab w:val="left" w:pos="2160"/>
+          <w:tab w:val="left" w:pos="2880"/>
+          <w:tab w:val="left" w:pos="3600"/>
+          <w:tab w:val="left" w:pos="4320"/>
+          <w:tab w:val="left" w:pos="5040"/>
+          <w:tab w:val="left" w:pos="5760"/>
+          <w:tab w:val="left" w:pos="6480"/>
+          <w:tab w:val="left" w:pos="7200"/>
+          <w:tab w:val="left" w:pos="7920"/>
+          <w:tab w:val="left" w:pos="8640"/>
+        </w:tabs>
+        <w:autoSpaceDE w:val="0"/>
+        <w:autoSpaceDN w:val="0"/>
+        <w:adjustRightInd w:val="0"/>
+        <w:spacing w:after="0" w:line="240" w:lineRule="auto"/>
+        <w:rPr>
+          <w:rFonts w:ascii="Helvetica" w:hAnsi="Helvetica" w:cs="Helvetica"/>
+          <w:i/>
+          <w:iCs/>
+          <w:sz w:val="24"/>
+          <w:szCs w:val="24"/>
+        </w:rPr>
+      </w:pPr>
+      <w:r>
+        <w:rPr>
+          <w:rFonts w:ascii="Helvetica" w:hAnsi="Helvetica" w:cs="Helvetica"/>
+          <w:i/>
+          <w:iCs/>
+          <w:sz w:val="24"/>
+          <w:szCs w:val="24"/>
+        </w:rPr>
+        <w:t xml:space="preserve">2 -- sufficient progress has been made for the team to complete their capstone </w:t>
+      </w:r>
+    </w:p>
+    <w:p>
+      <w:pPr>
+        <w:widowControl w:val="0"/>
+        <w:tabs>
+          <w:tab w:val="left" w:pos="720"/>
+          <w:tab w:val="left" w:pos="1440"/>
+          <w:tab w:val="left" w:pos="2160"/>
+          <w:tab w:val="left" w:pos="2880"/>
+          <w:tab w:val="left" w:pos="3600"/>
+          <w:tab w:val="left" w:pos="4320"/>
+          <w:tab w:val="left" w:pos="5040"/>
+          <w:tab w:val="left" w:pos="5760"/>
+          <w:tab w:val="left" w:pos="6480"/>
+          <w:tab w:val="left" w:pos="7200"/>
+          <w:tab w:val="left" w:pos="7920"/>
+          <w:tab w:val="left" w:pos="8640"/>
+        </w:tabs>
+        <w:autoSpaceDE w:val="0"/>
+        <w:autoSpaceDN w:val="0"/>
+        <w:adjustRightInd w:val="0"/>
+        <w:spacing w:after="0" w:line="240" w:lineRule="auto"/>
+        <w:rPr>
+          <w:rFonts w:ascii="Helvetica" w:hAnsi="Helvetica" w:cs="Helvetica"/>
+          <w:i/>
+          <w:iCs/>
+          <w:sz w:val="24"/>
+          <w:szCs w:val="24"/>
+        </w:rPr>
+      </w:pPr>
+      <w:r>
+        <w:rPr>
+          <w:rFonts w:ascii="Helvetica" w:hAnsi="Helvetica" w:cs="Helvetica"/>
+          <w:i/>
+          <w:iCs/>
+          <w:sz w:val="24"/>
+          <w:szCs w:val="24"/>
+        </w:rPr>
+        <w:t>3 -- excellent progress has been made by the team</w:t>
+      </w:r>
+    </w:p>
+    <w:p>
+      <w:pPr>
+        <w:widowControl w:val="0"/>
+        <w:tabs>
+          <w:tab w:val="left" w:pos="720"/>
+          <w:tab w:val="left" w:pos="1440"/>
+          <w:tab w:val="left" w:pos="2160"/>
+          <w:tab w:val="left" w:pos="2880"/>
+          <w:tab w:val="left" w:pos="3600"/>
+          <w:tab w:val="left" w:pos="4320"/>
+          <w:tab w:val="left" w:pos="5040"/>
+          <w:tab w:val="left" w:pos="5760"/>
+          <w:tab w:val="left" w:pos="6480"/>
+          <w:tab w:val="left" w:pos="7200"/>
+          <w:tab w:val="left" w:pos="7920"/>
+          <w:tab w:val="left" w:pos="8640"/>
+        </w:tabs>
+        <w:autoSpaceDE w:val="0"/>
+        <w:autoSpaceDN w:val="0"/>
+        <w:adjustRightInd w:val="0"/>
+        <w:spacing w:after="0" w:line="240" w:lineRule="auto"/>
+        <w:rPr>
+          <w:rFonts w:ascii="Helvetica" w:hAnsi="Helvetica" w:cs="Helvetica"/>
+          <w:i/>
+          <w:iCs/>
+          <w:sz w:val="24"/>
+          <w:szCs w:val="24"/>
+        </w:rPr>
+      </w:pPr>
+    </w:p>
+    <w:p>
+      <w:pPr>
+        <w:widowControl w:val="0"/>
+        <w:tabs>
+          <w:tab w:val="left" w:pos="720"/>
+          <w:tab w:val="left" w:pos="1440"/>
+          <w:tab w:val="left" w:pos="2160"/>
+          <w:tab w:val="left" w:pos="2880"/>
+          <w:tab w:val="left" w:pos="3600"/>
+          <w:tab w:val="left" w:pos="4320"/>
+          <w:tab w:val="left" w:pos="5040"/>
+          <w:tab w:val="left" w:pos="5760"/>
+          <w:tab w:val="left" w:pos="6480"/>
+          <w:tab w:val="left" w:pos="7200"/>
+          <w:tab w:val="left" w:pos="7920"/>
+          <w:tab w:val="left" w:pos="8640"/>
+        </w:tabs>
+        <w:autoSpaceDE w:val="0"/>
+        <w:autoSpaceDN w:val="0"/>
+        <w:adjustRightInd w:val="0"/>
+        <w:spacing w:after="0" w:line="240" w:lineRule="auto"/>
+        <w:rPr>
+          <w:rFonts w:ascii="Helvetica" w:hAnsi="Helvetica" w:cs="Helvetica"/>
+          <w:sz w:val="24"/>
+          <w:szCs w:val="24"/>
+        </w:rPr>
+      </w:pPr>
       <w:r>
         <w:rPr>
           <w:rFonts w:ascii="Helvetica" w:hAnsi="Helvetica" w:cs="Helvetica"/>
@@ -1888,9 +2108,309 @@
           <w:sz w:val="24"/>
           <w:szCs w:val="24"/>
         </w:rPr>
-        <w:t>11-1-17</w:t>
-      </w:r>
-      <w:r>
+        <w:t xml:space="preserve">Report Quality (0 -- 3):   </w:t>
+      </w:r>
+      <w:r>
+        <w:rPr>
+          <w:rFonts w:ascii="Helvetica" w:hAnsi="Helvetica" w:cs="Helvetica"/>
+          <w:sz w:val="24"/>
+          <w:szCs w:val="24"/>
+        </w:rPr>
+        <w:t>__________________________________________</w:t>
+      </w:r>
+    </w:p>
+    <w:p>
+      <w:pPr>
+        <w:widowControl w:val="0"/>
+        <w:tabs>
+          <w:tab w:val="left" w:pos="720"/>
+          <w:tab w:val="left" w:pos="1440"/>
+          <w:tab w:val="left" w:pos="2160"/>
+          <w:tab w:val="left" w:pos="2880"/>
+          <w:tab w:val="left" w:pos="3600"/>
+          <w:tab w:val="left" w:pos="4320"/>
+          <w:tab w:val="left" w:pos="5040"/>
+          <w:tab w:val="left" w:pos="5760"/>
+          <w:tab w:val="left" w:pos="6480"/>
+          <w:tab w:val="left" w:pos="7200"/>
+          <w:tab w:val="left" w:pos="7920"/>
+          <w:tab w:val="left" w:pos="8640"/>
+        </w:tabs>
+        <w:autoSpaceDE w:val="0"/>
+        <w:autoSpaceDN w:val="0"/>
+        <w:adjustRightInd w:val="0"/>
+        <w:spacing w:after="0" w:line="240" w:lineRule="auto"/>
+        <w:rPr>
+          <w:rFonts w:ascii="Helvetica" w:hAnsi="Helvetica" w:cs="Helvetica"/>
+          <w:i/>
+          <w:iCs/>
+          <w:sz w:val="24"/>
+          <w:szCs w:val="24"/>
+        </w:rPr>
+      </w:pPr>
+      <w:r>
+        <w:rPr>
+          <w:rFonts w:ascii="Helvetica" w:hAnsi="Helvetica" w:cs="Helvetica"/>
+          <w:i/>
+          <w:iCs/>
+          <w:sz w:val="24"/>
+          <w:szCs w:val="24"/>
+        </w:rPr>
+        <w:t>This will be filled out by Dr. Desell after the report has been emailed.</w:t>
+      </w:r>
+    </w:p>
+    <w:p>
+      <w:pPr>
+        <w:widowControl w:val="0"/>
+        <w:tabs>
+          <w:tab w:val="left" w:pos="720"/>
+          <w:tab w:val="left" w:pos="1440"/>
+          <w:tab w:val="left" w:pos="2160"/>
+          <w:tab w:val="left" w:pos="2880"/>
+          <w:tab w:val="left" w:pos="3600"/>
+          <w:tab w:val="left" w:pos="4320"/>
+          <w:tab w:val="left" w:pos="5040"/>
+          <w:tab w:val="left" w:pos="5760"/>
+          <w:tab w:val="left" w:pos="6480"/>
+          <w:tab w:val="left" w:pos="7200"/>
+          <w:tab w:val="left" w:pos="7920"/>
+          <w:tab w:val="left" w:pos="8640"/>
+        </w:tabs>
+        <w:autoSpaceDE w:val="0"/>
+        <w:autoSpaceDN w:val="0"/>
+        <w:adjustRightInd w:val="0"/>
+        <w:spacing w:after="0" w:line="240" w:lineRule="auto"/>
+        <w:rPr>
+          <w:rFonts w:ascii="Helvetica" w:hAnsi="Helvetica" w:cs="Helvetica"/>
+          <w:i/>
+          <w:iCs/>
+          <w:sz w:val="24"/>
+          <w:szCs w:val="24"/>
+        </w:rPr>
+      </w:pPr>
+    </w:p>
+    <w:p>
+      <w:pPr>
+        <w:widowControl w:val="0"/>
+        <w:tabs>
+          <w:tab w:val="left" w:pos="720"/>
+          <w:tab w:val="left" w:pos="1440"/>
+          <w:tab w:val="left" w:pos="2160"/>
+          <w:tab w:val="left" w:pos="2880"/>
+          <w:tab w:val="left" w:pos="3600"/>
+          <w:tab w:val="left" w:pos="4320"/>
+          <w:tab w:val="left" w:pos="5040"/>
+          <w:tab w:val="left" w:pos="5760"/>
+          <w:tab w:val="left" w:pos="6480"/>
+          <w:tab w:val="left" w:pos="7200"/>
+          <w:tab w:val="left" w:pos="7920"/>
+          <w:tab w:val="left" w:pos="8640"/>
+        </w:tabs>
+        <w:autoSpaceDE w:val="0"/>
+        <w:autoSpaceDN w:val="0"/>
+        <w:adjustRightInd w:val="0"/>
+        <w:spacing w:after="0" w:line="240" w:lineRule="auto"/>
+        <w:rPr>
+          <w:rFonts w:ascii="Helvetica" w:hAnsi="Helvetica" w:cs="Helvetica"/>
+          <w:i/>
+          <w:iCs/>
+          <w:sz w:val="24"/>
+          <w:szCs w:val="24"/>
+        </w:rPr>
+      </w:pPr>
+      <w:r>
+        <w:rPr>
+          <w:rFonts w:ascii="Helvetica" w:hAnsi="Helvetica" w:cs="Helvetica"/>
+          <w:i/>
+          <w:iCs/>
+          <w:sz w:val="24"/>
+          <w:szCs w:val="24"/>
+        </w:rPr>
+        <w:t>0 -- missing or empty report</w:t>
+      </w:r>
+    </w:p>
+    <w:p>
+      <w:pPr>
+        <w:widowControl w:val="0"/>
+        <w:tabs>
+          <w:tab w:val="left" w:pos="720"/>
+          <w:tab w:val="left" w:pos="1440"/>
+          <w:tab w:val="left" w:pos="2160"/>
+          <w:tab w:val="left" w:pos="2880"/>
+          <w:tab w:val="left" w:pos="3600"/>
+          <w:tab w:val="left" w:pos="4320"/>
+          <w:tab w:val="left" w:pos="5040"/>
+          <w:tab w:val="left" w:pos="5760"/>
+          <w:tab w:val="left" w:pos="6480"/>
+          <w:tab w:val="left" w:pos="7200"/>
+          <w:tab w:val="left" w:pos="7920"/>
+          <w:tab w:val="left" w:pos="8640"/>
+        </w:tabs>
+        <w:autoSpaceDE w:val="0"/>
+        <w:autoSpaceDN w:val="0"/>
+        <w:adjustRightInd w:val="0"/>
+        <w:spacing w:after="0" w:line="240" w:lineRule="auto"/>
+        <w:rPr>
+          <w:rFonts w:ascii="Helvetica" w:hAnsi="Helvetica" w:cs="Helvetica"/>
+          <w:i/>
+          <w:iCs/>
+          <w:sz w:val="24"/>
+          <w:szCs w:val="24"/>
+        </w:rPr>
+      </w:pPr>
+      <w:r>
+        <w:rPr>
+          <w:rFonts w:ascii="Helvetica" w:hAnsi="Helvetica" w:cs="Helvetica"/>
+          <w:i/>
+          <w:iCs/>
+          <w:sz w:val="24"/>
+          <w:szCs w:val="24"/>
+        </w:rPr>
+        <w:t>1 -- report briefly written with incomplete sentences, lacking descriptions of work</w:t>
+      </w:r>
+    </w:p>
+    <w:p>
+      <w:pPr>
+        <w:widowControl w:val="0"/>
+        <w:tabs>
+          <w:tab w:val="left" w:pos="720"/>
+          <w:tab w:val="left" w:pos="1440"/>
+          <w:tab w:val="left" w:pos="2160"/>
+          <w:tab w:val="left" w:pos="2880"/>
+          <w:tab w:val="left" w:pos="3600"/>
+          <w:tab w:val="left" w:pos="4320"/>
+          <w:tab w:val="left" w:pos="5040"/>
+          <w:tab w:val="left" w:pos="5760"/>
+          <w:tab w:val="left" w:pos="6480"/>
+          <w:tab w:val="left" w:pos="7200"/>
+          <w:tab w:val="left" w:pos="7920"/>
+          <w:tab w:val="left" w:pos="8640"/>
+        </w:tabs>
+        <w:autoSpaceDE w:val="0"/>
+        <w:autoSpaceDN w:val="0"/>
+        <w:adjustRightInd w:val="0"/>
+        <w:spacing w:after="0" w:line="240" w:lineRule="auto"/>
+        <w:rPr>
+          <w:rFonts w:ascii="Helvetica" w:hAnsi="Helvetica" w:cs="Helvetica"/>
+          <w:i/>
+          <w:iCs/>
+          <w:sz w:val="24"/>
+          <w:szCs w:val="24"/>
+        </w:rPr>
+      </w:pPr>
+      <w:r>
+        <w:rPr>
+          <w:rFonts w:ascii="Helvetica" w:hAnsi="Helvetica" w:cs="Helvetica"/>
+          <w:i/>
+          <w:iCs/>
+          <w:sz w:val="24"/>
+          <w:szCs w:val="24"/>
+        </w:rPr>
+        <w:t>2 -- well written report with sufficient description of work performed since last</w:t>
+      </w:r>
+    </w:p>
+    <w:p>
+      <w:pPr>
+        <w:widowControl w:val="0"/>
+        <w:tabs>
+          <w:tab w:val="left" w:pos="720"/>
+          <w:tab w:val="left" w:pos="1440"/>
+          <w:tab w:val="left" w:pos="2160"/>
+          <w:tab w:val="left" w:pos="2880"/>
+          <w:tab w:val="left" w:pos="3600"/>
+          <w:tab w:val="left" w:pos="4320"/>
+          <w:tab w:val="left" w:pos="5040"/>
+          <w:tab w:val="left" w:pos="5760"/>
+          <w:tab w:val="left" w:pos="6480"/>
+          <w:tab w:val="left" w:pos="7200"/>
+          <w:tab w:val="left" w:pos="7920"/>
+          <w:tab w:val="left" w:pos="8640"/>
+        </w:tabs>
+        <w:autoSpaceDE w:val="0"/>
+        <w:autoSpaceDN w:val="0"/>
+        <w:adjustRightInd w:val="0"/>
+        <w:spacing w:after="0" w:line="240" w:lineRule="auto"/>
+        <w:rPr>
+          <w:rFonts w:ascii="Helvetica" w:hAnsi="Helvetica" w:cs="Helvetica"/>
+          <w:i/>
+          <w:iCs/>
+          <w:sz w:val="24"/>
+          <w:szCs w:val="24"/>
+        </w:rPr>
+      </w:pPr>
+      <w:r>
+        <w:rPr>
+          <w:rFonts w:ascii="Helvetica" w:hAnsi="Helvetica" w:cs="Helvetica"/>
+          <w:i/>
+          <w:iCs/>
+          <w:sz w:val="24"/>
+          <w:szCs w:val="24"/>
+        </w:rPr>
+        <w:t xml:space="preserve">       progress report</w:t>
+      </w:r>
+    </w:p>
+    <w:p>
+      <w:pPr>
+        <w:widowControl w:val="0"/>
+        <w:tabs>
+          <w:tab w:val="left" w:pos="720"/>
+          <w:tab w:val="left" w:pos="1440"/>
+          <w:tab w:val="left" w:pos="2160"/>
+          <w:tab w:val="left" w:pos="2880"/>
+          <w:tab w:val="left" w:pos="3600"/>
+          <w:tab w:val="left" w:pos="4320"/>
+          <w:tab w:val="left" w:pos="5040"/>
+          <w:tab w:val="left" w:pos="5760"/>
+          <w:tab w:val="left" w:pos="6480"/>
+          <w:tab w:val="left" w:pos="7200"/>
+          <w:tab w:val="left" w:pos="7920"/>
+          <w:tab w:val="left" w:pos="8640"/>
+        </w:tabs>
+        <w:autoSpaceDE w:val="0"/>
+        <w:autoSpaceDN w:val="0"/>
+        <w:adjustRightInd w:val="0"/>
+        <w:spacing w:after="0" w:line="240" w:lineRule="auto"/>
+        <w:rPr>
+          <w:rFonts w:ascii="Helvetica" w:hAnsi="Helvetica" w:cs="Helvetica"/>
+          <w:i/>
+          <w:iCs/>
+          <w:sz w:val="24"/>
+          <w:szCs w:val="24"/>
+        </w:rPr>
+      </w:pPr>
+      <w:r>
+        <w:rPr>
+          <w:rFonts w:ascii="Helvetica" w:hAnsi="Helvetica" w:cs="Helvetica"/>
+          <w:i/>
+          <w:iCs/>
+          <w:sz w:val="24"/>
+          <w:szCs w:val="24"/>
+        </w:rPr>
+        <w:lastRenderedPageBreak/>
+        <w:t xml:space="preserve">3 -- excellently written report with detailed description of each team members </w:t>
+      </w:r>
+    </w:p>
+    <w:p>
+      <w:pPr>
+        <w:widowControl w:val="0"/>
+        <w:tabs>
+          <w:tab w:val="left" w:pos="720"/>
+          <w:tab w:val="left" w:pos="1440"/>
+          <w:tab w:val="left" w:pos="2160"/>
+          <w:tab w:val="left" w:pos="2880"/>
+          <w:tab w:val="left" w:pos="3600"/>
+          <w:tab w:val="left" w:pos="4320"/>
+          <w:tab w:val="left" w:pos="5040"/>
+          <w:tab w:val="left" w:pos="5760"/>
+          <w:tab w:val="left" w:pos="6480"/>
+          <w:tab w:val="left" w:pos="7200"/>
+          <w:tab w:val="left" w:pos="7920"/>
+          <w:tab w:val="left" w:pos="8640"/>
+        </w:tabs>
+        <w:autoSpaceDE w:val="0"/>
+        <w:autoSpaceDN w:val="0"/>
+        <w:adjustRightInd w:val="0"/>
+        <w:spacing w:after="0" w:line="240" w:lineRule="auto"/>
         <w:rPr>
           <w:rFonts w:ascii="Helvetica" w:hAnsi="Helvetica" w:cs="Helvetica"/>
           <w:b/>
@@ -1898,140 +2418,8 @@
           <w:sz w:val="24"/>
           <w:szCs w:val="24"/>
         </w:rPr>
-        <w:t xml:space="preserve">                             </w:t>
-      </w:r>
-      <w:r>
-        <w:rPr>
-          <w:rFonts w:ascii="Helvetica" w:hAnsi="Helvetica" w:cs="Helvetica"/>
-          <w:sz w:val="24"/>
-          <w:szCs w:val="24"/>
-        </w:rPr>
-        <w:t>____________________________________________</w:t>
-      </w:r>
-    </w:p>
-    <w:p>
-      <w:pPr>
-        <w:widowControl w:val="0"/>
-        <w:tabs>
-          <w:tab w:val="left" w:pos="720"/>
-          <w:tab w:val="left" w:pos="1440"/>
-          <w:tab w:val="left" w:pos="2160"/>
-          <w:tab w:val="left" w:pos="2880"/>
-          <w:tab w:val="left" w:pos="3600"/>
-          <w:tab w:val="left" w:pos="4320"/>
-          <w:tab w:val="left" w:pos="5040"/>
-          <w:tab w:val="left" w:pos="5760"/>
-          <w:tab w:val="left" w:pos="6480"/>
-          <w:tab w:val="left" w:pos="7200"/>
-          <w:tab w:val="left" w:pos="7920"/>
-          <w:tab w:val="left" w:pos="8640"/>
-        </w:tabs>
-        <w:autoSpaceDE w:val="0"/>
-        <w:autoSpaceDN w:val="0"/>
-        <w:adjustRightInd w:val="0"/>
-        <w:spacing w:after="0" w:line="240" w:lineRule="auto"/>
-        <w:rPr>
-          <w:rFonts w:ascii="Helvetica" w:hAnsi="Helvetica" w:cs="Helvetica"/>
-          <w:sz w:val="24"/>
-          <w:szCs w:val="24"/>
-        </w:rPr>
-      </w:pPr>
-    </w:p>
-    <w:p>
-      <w:pPr>
-        <w:widowControl w:val="0"/>
-        <w:tabs>
-          <w:tab w:val="left" w:pos="720"/>
-          <w:tab w:val="left" w:pos="1440"/>
-          <w:tab w:val="left" w:pos="2160"/>
-          <w:tab w:val="left" w:pos="2880"/>
-          <w:tab w:val="left" w:pos="3600"/>
-          <w:tab w:val="left" w:pos="4320"/>
-          <w:tab w:val="left" w:pos="5040"/>
-          <w:tab w:val="left" w:pos="5760"/>
-          <w:tab w:val="left" w:pos="6480"/>
-          <w:tab w:val="left" w:pos="7200"/>
-          <w:tab w:val="left" w:pos="7920"/>
-          <w:tab w:val="left" w:pos="8640"/>
-        </w:tabs>
-        <w:autoSpaceDE w:val="0"/>
-        <w:autoSpaceDN w:val="0"/>
-        <w:adjustRightInd w:val="0"/>
-        <w:spacing w:after="0" w:line="240" w:lineRule="auto"/>
-        <w:rPr>
-          <w:rFonts w:ascii="Helvetica" w:hAnsi="Helvetica" w:cs="Helvetica"/>
-          <w:sz w:val="24"/>
-          <w:szCs w:val="24"/>
-        </w:rPr>
-      </w:pPr>
-    </w:p>
-    <w:p>
-      <w:pPr>
-        <w:widowControl w:val="0"/>
-        <w:tabs>
-          <w:tab w:val="left" w:pos="720"/>
-          <w:tab w:val="left" w:pos="1440"/>
-          <w:tab w:val="left" w:pos="2160"/>
-          <w:tab w:val="left" w:pos="2880"/>
-          <w:tab w:val="left" w:pos="3600"/>
-          <w:tab w:val="left" w:pos="4320"/>
-          <w:tab w:val="left" w:pos="5040"/>
-          <w:tab w:val="left" w:pos="5760"/>
-          <w:tab w:val="left" w:pos="6480"/>
-          <w:tab w:val="left" w:pos="7200"/>
-          <w:tab w:val="left" w:pos="7920"/>
-          <w:tab w:val="left" w:pos="8640"/>
-        </w:tabs>
-        <w:autoSpaceDE w:val="0"/>
-        <w:autoSpaceDN w:val="0"/>
-        <w:adjustRightInd w:val="0"/>
-        <w:spacing w:after="0" w:line="240" w:lineRule="auto"/>
-        <w:rPr>
-          <w:rFonts w:ascii="Helvetica" w:hAnsi="Helvetica" w:cs="Helvetica"/>
-          <w:sz w:val="24"/>
-          <w:szCs w:val="24"/>
-        </w:rPr>
-      </w:pPr>
-      <w:r>
-        <w:rPr>
-          <w:rFonts w:ascii="Helvetica" w:hAnsi="Helvetica" w:cs="Helvetica"/>
-          <w:b/>
-          <w:bCs/>
-          <w:sz w:val="24"/>
-          <w:szCs w:val="24"/>
-        </w:rPr>
-        <w:t xml:space="preserve">Team Progress (0 -- 3):  </w:t>
-      </w:r>
-      <w:r>
-        <w:rPr>
-          <w:rFonts w:ascii="Helvetica" w:hAnsi="Helvetica" w:cs="Helvetica"/>
-          <w:sz w:val="24"/>
-          <w:szCs w:val="24"/>
-        </w:rPr>
-        <w:t>__________________________________________</w:t>
-      </w:r>
-    </w:p>
-    <w:p>
-      <w:pPr>
-        <w:widowControl w:val="0"/>
-        <w:tabs>
-          <w:tab w:val="left" w:pos="720"/>
-          <w:tab w:val="left" w:pos="1440"/>
-          <w:tab w:val="left" w:pos="2160"/>
-          <w:tab w:val="left" w:pos="2880"/>
-          <w:tab w:val="left" w:pos="3600"/>
-          <w:tab w:val="left" w:pos="4320"/>
-          <w:tab w:val="left" w:pos="5040"/>
-          <w:tab w:val="left" w:pos="5760"/>
-          <w:tab w:val="left" w:pos="6480"/>
-          <w:tab w:val="left" w:pos="7200"/>
-          <w:tab w:val="left" w:pos="7920"/>
-          <w:tab w:val="left" w:pos="8640"/>
-        </w:tabs>
-        <w:autoSpaceDE w:val="0"/>
-        <w:autoSpaceDN w:val="0"/>
-        <w:adjustRightInd w:val="0"/>
-        <w:spacing w:after="0" w:line="240" w:lineRule="auto"/>
+      </w:pPr>
+      <w:r>
         <w:rPr>
           <w:rFonts w:ascii="Helvetica" w:hAnsi="Helvetica" w:cs="Helvetica"/>
           <w:i/>
@@ -2039,676 +2427,6 @@
           <w:sz w:val="24"/>
           <w:szCs w:val="24"/>
         </w:rPr>
-      </w:pPr>
-      <w:r>
-        <w:rPr>
-          <w:rFonts w:ascii="Helvetica" w:hAnsi="Helvetica" w:cs="Helvetica"/>
-          <w:i/>
-          <w:iCs/>
-          <w:sz w:val="24"/>
-          <w:szCs w:val="24"/>
-        </w:rPr>
-        <w:t>The team advisor needs to fill out a value 0 -- 3 and email the completed progress</w:t>
-      </w:r>
-    </w:p>
-    <w:p>
-      <w:pPr>
-        <w:widowControl w:val="0"/>
-        <w:tabs>
-          <w:tab w:val="left" w:pos="720"/>
-          <w:tab w:val="left" w:pos="1440"/>
-          <w:tab w:val="left" w:pos="2160"/>
-          <w:tab w:val="left" w:pos="2880"/>
-          <w:tab w:val="left" w:pos="3600"/>
-          <w:tab w:val="left" w:pos="4320"/>
-          <w:tab w:val="left" w:pos="5040"/>
-          <w:tab w:val="left" w:pos="5760"/>
-          <w:tab w:val="left" w:pos="6480"/>
-          <w:tab w:val="left" w:pos="7200"/>
-          <w:tab w:val="left" w:pos="7920"/>
-          <w:tab w:val="left" w:pos="8640"/>
-        </w:tabs>
-        <w:autoSpaceDE w:val="0"/>
-        <w:autoSpaceDN w:val="0"/>
-        <w:adjustRightInd w:val="0"/>
-        <w:spacing w:after="0" w:line="240" w:lineRule="auto"/>
-        <w:rPr>
-          <w:rFonts w:ascii="Helvetica" w:hAnsi="Helvetica" w:cs="Helvetica"/>
-          <w:i/>
-          <w:iCs/>
-          <w:sz w:val="24"/>
-          <w:szCs w:val="24"/>
-        </w:rPr>
-      </w:pPr>
-      <w:r>
-        <w:rPr>
-          <w:rFonts w:ascii="Helvetica" w:hAnsi="Helvetica" w:cs="Helvetica"/>
-          <w:i/>
-          <w:iCs/>
-          <w:sz w:val="24"/>
-          <w:szCs w:val="24"/>
-        </w:rPr>
-        <w:t xml:space="preserve">report to Dr. </w:t>
-      </w:r>
-      <w:proofErr w:type="spellStart"/>
-      <w:r>
-        <w:rPr>
-          <w:rFonts w:ascii="Helvetica" w:hAnsi="Helvetica" w:cs="Helvetica"/>
-          <w:i/>
-          <w:iCs/>
-          <w:sz w:val="24"/>
-          <w:szCs w:val="24"/>
-        </w:rPr>
-        <w:t>Desell</w:t>
-      </w:r>
-      <w:proofErr w:type="spellEnd"/>
-      <w:r>
-        <w:rPr>
-          <w:rFonts w:ascii="Helvetica" w:hAnsi="Helvetica" w:cs="Helvetica"/>
-          <w:i/>
-          <w:iCs/>
-          <w:sz w:val="24"/>
-          <w:szCs w:val="24"/>
-        </w:rPr>
-        <w:t xml:space="preserve"> at tdesell@cs.und.edu</w:t>
-      </w:r>
-    </w:p>
-    <w:p>
-      <w:pPr>
-        <w:widowControl w:val="0"/>
-        <w:tabs>
-          <w:tab w:val="left" w:pos="720"/>
-          <w:tab w:val="left" w:pos="1440"/>
-          <w:tab w:val="left" w:pos="2160"/>
-          <w:tab w:val="left" w:pos="2880"/>
-          <w:tab w:val="left" w:pos="3600"/>
-          <w:tab w:val="left" w:pos="4320"/>
-          <w:tab w:val="left" w:pos="5040"/>
-          <w:tab w:val="left" w:pos="5760"/>
-          <w:tab w:val="left" w:pos="6480"/>
-          <w:tab w:val="left" w:pos="7200"/>
-          <w:tab w:val="left" w:pos="7920"/>
-          <w:tab w:val="left" w:pos="8640"/>
-        </w:tabs>
-        <w:autoSpaceDE w:val="0"/>
-        <w:autoSpaceDN w:val="0"/>
-        <w:adjustRightInd w:val="0"/>
-        <w:spacing w:after="0" w:line="240" w:lineRule="auto"/>
-        <w:rPr>
-          <w:rFonts w:ascii="Helvetica" w:hAnsi="Helvetica" w:cs="Helvetica"/>
-          <w:i/>
-          <w:iCs/>
-          <w:sz w:val="24"/>
-          <w:szCs w:val="24"/>
-        </w:rPr>
-      </w:pPr>
-    </w:p>
-    <w:p>
-      <w:pPr>
-        <w:widowControl w:val="0"/>
-        <w:tabs>
-          <w:tab w:val="left" w:pos="720"/>
-          <w:tab w:val="left" w:pos="1440"/>
-          <w:tab w:val="left" w:pos="2160"/>
-          <w:tab w:val="left" w:pos="2880"/>
-          <w:tab w:val="left" w:pos="3600"/>
-          <w:tab w:val="left" w:pos="4320"/>
-          <w:tab w:val="left" w:pos="5040"/>
-          <w:tab w:val="left" w:pos="5760"/>
-          <w:tab w:val="left" w:pos="6480"/>
-          <w:tab w:val="left" w:pos="7200"/>
-          <w:tab w:val="left" w:pos="7920"/>
-          <w:tab w:val="left" w:pos="8640"/>
-        </w:tabs>
-        <w:autoSpaceDE w:val="0"/>
-        <w:autoSpaceDN w:val="0"/>
-        <w:adjustRightInd w:val="0"/>
-        <w:spacing w:after="0" w:line="240" w:lineRule="auto"/>
-        <w:rPr>
-          <w:rFonts w:ascii="Helvetica" w:hAnsi="Helvetica" w:cs="Helvetica"/>
-          <w:i/>
-          <w:iCs/>
-          <w:sz w:val="24"/>
-          <w:szCs w:val="24"/>
-        </w:rPr>
-      </w:pPr>
-      <w:r>
-        <w:rPr>
-          <w:rFonts w:ascii="Helvetica" w:hAnsi="Helvetica" w:cs="Helvetica"/>
-          <w:i/>
-          <w:iCs/>
-          <w:sz w:val="24"/>
-          <w:szCs w:val="24"/>
-        </w:rPr>
-        <w:t>0 -- no progress has been made by the team</w:t>
-      </w:r>
-    </w:p>
-    <w:p>
-      <w:pPr>
-        <w:widowControl w:val="0"/>
-        <w:tabs>
-          <w:tab w:val="left" w:pos="720"/>
-          <w:tab w:val="left" w:pos="1440"/>
-          <w:tab w:val="left" w:pos="2160"/>
-          <w:tab w:val="left" w:pos="2880"/>
-          <w:tab w:val="left" w:pos="3600"/>
-          <w:tab w:val="left" w:pos="4320"/>
-          <w:tab w:val="left" w:pos="5040"/>
-          <w:tab w:val="left" w:pos="5760"/>
-          <w:tab w:val="left" w:pos="6480"/>
-          <w:tab w:val="left" w:pos="7200"/>
-          <w:tab w:val="left" w:pos="7920"/>
-          <w:tab w:val="left" w:pos="8640"/>
-        </w:tabs>
-        <w:autoSpaceDE w:val="0"/>
-        <w:autoSpaceDN w:val="0"/>
-        <w:adjustRightInd w:val="0"/>
-        <w:spacing w:after="0" w:line="240" w:lineRule="auto"/>
-        <w:rPr>
-          <w:rFonts w:ascii="Helvetica" w:hAnsi="Helvetica" w:cs="Helvetica"/>
-          <w:i/>
-          <w:iCs/>
-          <w:sz w:val="24"/>
-          <w:szCs w:val="24"/>
-        </w:rPr>
-      </w:pPr>
-      <w:r>
-        <w:rPr>
-          <w:rFonts w:ascii="Helvetica" w:hAnsi="Helvetica" w:cs="Helvetica"/>
-          <w:i/>
-          <w:iCs/>
-          <w:sz w:val="24"/>
-          <w:szCs w:val="24"/>
-        </w:rPr>
-        <w:t>1 -- insufficient progress has been made for the team to complete their capstone</w:t>
-      </w:r>
-    </w:p>
-    <w:p>
-      <w:pPr>
-        <w:widowControl w:val="0"/>
-        <w:tabs>
-          <w:tab w:val="left" w:pos="720"/>
-          <w:tab w:val="left" w:pos="1440"/>
-          <w:tab w:val="left" w:pos="2160"/>
-          <w:tab w:val="left" w:pos="2880"/>
-          <w:tab w:val="left" w:pos="3600"/>
-          <w:tab w:val="left" w:pos="4320"/>
-          <w:tab w:val="left" w:pos="5040"/>
-          <w:tab w:val="left" w:pos="5760"/>
-          <w:tab w:val="left" w:pos="6480"/>
-          <w:tab w:val="left" w:pos="7200"/>
-          <w:tab w:val="left" w:pos="7920"/>
-          <w:tab w:val="left" w:pos="8640"/>
-        </w:tabs>
-        <w:autoSpaceDE w:val="0"/>
-        <w:autoSpaceDN w:val="0"/>
-        <w:adjustRightInd w:val="0"/>
-        <w:spacing w:after="0" w:line="240" w:lineRule="auto"/>
-        <w:rPr>
-          <w:rFonts w:ascii="Helvetica" w:hAnsi="Helvetica" w:cs="Helvetica"/>
-          <w:i/>
-          <w:iCs/>
-          <w:sz w:val="24"/>
-          <w:szCs w:val="24"/>
-        </w:rPr>
-      </w:pPr>
-      <w:r>
-        <w:rPr>
-          <w:rFonts w:ascii="Helvetica" w:hAnsi="Helvetica" w:cs="Helvetica"/>
-          <w:i/>
-          <w:iCs/>
-          <w:sz w:val="24"/>
-          <w:szCs w:val="24"/>
-        </w:rPr>
-        <w:t xml:space="preserve">2 -- sufficient progress has been made for the team to complete their capstone </w:t>
-      </w:r>
-    </w:p>
-    <w:p>
-      <w:pPr>
-        <w:widowControl w:val="0"/>
-        <w:tabs>
-          <w:tab w:val="left" w:pos="720"/>
-          <w:tab w:val="left" w:pos="1440"/>
-          <w:tab w:val="left" w:pos="2160"/>
-          <w:tab w:val="left" w:pos="2880"/>
-          <w:tab w:val="left" w:pos="3600"/>
-          <w:tab w:val="left" w:pos="4320"/>
-          <w:tab w:val="left" w:pos="5040"/>
-          <w:tab w:val="left" w:pos="5760"/>
-          <w:tab w:val="left" w:pos="6480"/>
-          <w:tab w:val="left" w:pos="7200"/>
-          <w:tab w:val="left" w:pos="7920"/>
-          <w:tab w:val="left" w:pos="8640"/>
-        </w:tabs>
-        <w:autoSpaceDE w:val="0"/>
-        <w:autoSpaceDN w:val="0"/>
-        <w:adjustRightInd w:val="0"/>
-        <w:spacing w:after="0" w:line="240" w:lineRule="auto"/>
-        <w:rPr>
-          <w:rFonts w:ascii="Helvetica" w:hAnsi="Helvetica" w:cs="Helvetica"/>
-          <w:i/>
-          <w:iCs/>
-          <w:sz w:val="24"/>
-          <w:szCs w:val="24"/>
-        </w:rPr>
-      </w:pPr>
-      <w:r>
-        <w:rPr>
-          <w:rFonts w:ascii="Helvetica" w:hAnsi="Helvetica" w:cs="Helvetica"/>
-          <w:i/>
-          <w:iCs/>
-          <w:sz w:val="24"/>
-          <w:szCs w:val="24"/>
-        </w:rPr>
-        <w:t>3 -- excellent progress has been made by the team</w:t>
-      </w:r>
-    </w:p>
-    <w:p>
-      <w:pPr>
-        <w:widowControl w:val="0"/>
-        <w:tabs>
-          <w:tab w:val="left" w:pos="720"/>
-          <w:tab w:val="left" w:pos="1440"/>
-          <w:tab w:val="left" w:pos="2160"/>
-          <w:tab w:val="left" w:pos="2880"/>
-          <w:tab w:val="left" w:pos="3600"/>
-          <w:tab w:val="left" w:pos="4320"/>
-          <w:tab w:val="left" w:pos="5040"/>
-          <w:tab w:val="left" w:pos="5760"/>
-          <w:tab w:val="left" w:pos="6480"/>
-          <w:tab w:val="left" w:pos="7200"/>
-          <w:tab w:val="left" w:pos="7920"/>
-          <w:tab w:val="left" w:pos="8640"/>
-        </w:tabs>
-        <w:autoSpaceDE w:val="0"/>
-        <w:autoSpaceDN w:val="0"/>
-        <w:adjustRightInd w:val="0"/>
-        <w:spacing w:after="0" w:line="240" w:lineRule="auto"/>
-        <w:rPr>
-          <w:rFonts w:ascii="Helvetica" w:hAnsi="Helvetica" w:cs="Helvetica"/>
-          <w:i/>
-          <w:iCs/>
-          <w:sz w:val="24"/>
-          <w:szCs w:val="24"/>
-        </w:rPr>
-      </w:pPr>
-    </w:p>
-    <w:p>
-      <w:pPr>
-        <w:widowControl w:val="0"/>
-        <w:tabs>
-          <w:tab w:val="left" w:pos="720"/>
-          <w:tab w:val="left" w:pos="1440"/>
-          <w:tab w:val="left" w:pos="2160"/>
-          <w:tab w:val="left" w:pos="2880"/>
-          <w:tab w:val="left" w:pos="3600"/>
-          <w:tab w:val="left" w:pos="4320"/>
-          <w:tab w:val="left" w:pos="5040"/>
-          <w:tab w:val="left" w:pos="5760"/>
-          <w:tab w:val="left" w:pos="6480"/>
-          <w:tab w:val="left" w:pos="7200"/>
-          <w:tab w:val="left" w:pos="7920"/>
-          <w:tab w:val="left" w:pos="8640"/>
-        </w:tabs>
-        <w:autoSpaceDE w:val="0"/>
-        <w:autoSpaceDN w:val="0"/>
-        <w:adjustRightInd w:val="0"/>
-        <w:spacing w:after="0" w:line="240" w:lineRule="auto"/>
-        <w:rPr>
-          <w:rFonts w:ascii="Helvetica" w:hAnsi="Helvetica" w:cs="Helvetica"/>
-          <w:sz w:val="24"/>
-          <w:szCs w:val="24"/>
-        </w:rPr>
-      </w:pPr>
-      <w:r>
-        <w:rPr>
-          <w:rFonts w:ascii="Helvetica" w:hAnsi="Helvetica" w:cs="Helvetica"/>
-          <w:b/>
-          <w:bCs/>
-          <w:sz w:val="24"/>
-          <w:szCs w:val="24"/>
-        </w:rPr>
-        <w:t xml:space="preserve">Report Quality (0 -- 3):   </w:t>
-      </w:r>
-      <w:r>
-        <w:rPr>
-          <w:rFonts w:ascii="Helvetica" w:hAnsi="Helvetica" w:cs="Helvetica"/>
-          <w:sz w:val="24"/>
-          <w:szCs w:val="24"/>
-        </w:rPr>
-        <w:t>__________________________________________</w:t>
-      </w:r>
-    </w:p>
-    <w:p>
-      <w:pPr>
-        <w:widowControl w:val="0"/>
-        <w:tabs>
-          <w:tab w:val="left" w:pos="720"/>
-          <w:tab w:val="left" w:pos="1440"/>
-          <w:tab w:val="left" w:pos="2160"/>
-          <w:tab w:val="left" w:pos="2880"/>
-          <w:tab w:val="left" w:pos="3600"/>
-          <w:tab w:val="left" w:pos="4320"/>
-          <w:tab w:val="left" w:pos="5040"/>
-          <w:tab w:val="left" w:pos="5760"/>
-          <w:tab w:val="left" w:pos="6480"/>
-          <w:tab w:val="left" w:pos="7200"/>
-          <w:tab w:val="left" w:pos="7920"/>
-          <w:tab w:val="left" w:pos="8640"/>
-        </w:tabs>
-        <w:autoSpaceDE w:val="0"/>
-        <w:autoSpaceDN w:val="0"/>
-        <w:adjustRightInd w:val="0"/>
-        <w:spacing w:after="0" w:line="240" w:lineRule="auto"/>
-        <w:rPr>
-          <w:rFonts w:ascii="Helvetica" w:hAnsi="Helvetica" w:cs="Helvetica"/>
-          <w:i/>
-          <w:iCs/>
-          <w:sz w:val="24"/>
-          <w:szCs w:val="24"/>
-        </w:rPr>
-      </w:pPr>
-      <w:r>
-        <w:rPr>
-          <w:rFonts w:ascii="Helvetica" w:hAnsi="Helvetica" w:cs="Helvetica"/>
-          <w:i/>
-          <w:iCs/>
-          <w:sz w:val="24"/>
-          <w:szCs w:val="24"/>
-        </w:rPr>
-        <w:t xml:space="preserve">This will be filled out by Dr. </w:t>
-      </w:r>
-      <w:proofErr w:type="spellStart"/>
-      <w:r>
-        <w:rPr>
-          <w:rFonts w:ascii="Helvetica" w:hAnsi="Helvetica" w:cs="Helvetica"/>
-          <w:i/>
-          <w:iCs/>
-          <w:sz w:val="24"/>
-          <w:szCs w:val="24"/>
-        </w:rPr>
-        <w:t>Desell</w:t>
-      </w:r>
-      <w:proofErr w:type="spellEnd"/>
-      <w:r>
-        <w:rPr>
-          <w:rFonts w:ascii="Helvetica" w:hAnsi="Helvetica" w:cs="Helvetica"/>
-          <w:i/>
-          <w:iCs/>
-          <w:sz w:val="24"/>
-          <w:szCs w:val="24"/>
-        </w:rPr>
-        <w:t xml:space="preserve"> after the report has been emailed.</w:t>
-      </w:r>
-    </w:p>
-    <w:p>
-      <w:pPr>
-        <w:widowControl w:val="0"/>
-        <w:tabs>
-          <w:tab w:val="left" w:pos="720"/>
-          <w:tab w:val="left" w:pos="1440"/>
-          <w:tab w:val="left" w:pos="2160"/>
-          <w:tab w:val="left" w:pos="2880"/>
-          <w:tab w:val="left" w:pos="3600"/>
-          <w:tab w:val="left" w:pos="4320"/>
-          <w:tab w:val="left" w:pos="5040"/>
-          <w:tab w:val="left" w:pos="5760"/>
-          <w:tab w:val="left" w:pos="6480"/>
-          <w:tab w:val="left" w:pos="7200"/>
-          <w:tab w:val="left" w:pos="7920"/>
-          <w:tab w:val="left" w:pos="8640"/>
-        </w:tabs>
-        <w:autoSpaceDE w:val="0"/>
-        <w:autoSpaceDN w:val="0"/>
-        <w:adjustRightInd w:val="0"/>
-        <w:spacing w:after="0" w:line="240" w:lineRule="auto"/>
-        <w:rPr>
-          <w:rFonts w:ascii="Helvetica" w:hAnsi="Helvetica" w:cs="Helvetica"/>
-          <w:i/>
-          <w:iCs/>
-          <w:sz w:val="24"/>
-          <w:szCs w:val="24"/>
-        </w:rPr>
-      </w:pPr>
-    </w:p>
-    <w:p>
-      <w:pPr>
-        <w:widowControl w:val="0"/>
-        <w:tabs>
-          <w:tab w:val="left" w:pos="720"/>
-          <w:tab w:val="left" w:pos="1440"/>
-          <w:tab w:val="left" w:pos="2160"/>
-          <w:tab w:val="left" w:pos="2880"/>
-          <w:tab w:val="left" w:pos="3600"/>
-          <w:tab w:val="left" w:pos="4320"/>
-          <w:tab w:val="left" w:pos="5040"/>
-          <w:tab w:val="left" w:pos="5760"/>
-          <w:tab w:val="left" w:pos="6480"/>
-          <w:tab w:val="left" w:pos="7200"/>
-          <w:tab w:val="left" w:pos="7920"/>
-          <w:tab w:val="left" w:pos="8640"/>
-        </w:tabs>
-        <w:autoSpaceDE w:val="0"/>
-        <w:autoSpaceDN w:val="0"/>
-        <w:adjustRightInd w:val="0"/>
-        <w:spacing w:after="0" w:line="240" w:lineRule="auto"/>
-        <w:rPr>
-          <w:rFonts w:ascii="Helvetica" w:hAnsi="Helvetica" w:cs="Helvetica"/>
-          <w:i/>
-          <w:iCs/>
-          <w:sz w:val="24"/>
-          <w:szCs w:val="24"/>
-        </w:rPr>
-      </w:pPr>
-      <w:r>
-        <w:rPr>
-          <w:rFonts w:ascii="Helvetica" w:hAnsi="Helvetica" w:cs="Helvetica"/>
-          <w:i/>
-          <w:iCs/>
-          <w:sz w:val="24"/>
-          <w:szCs w:val="24"/>
-        </w:rPr>
-        <w:t>0 -- missing or empty report</w:t>
-      </w:r>
-    </w:p>
-    <w:p>
-      <w:pPr>
-        <w:widowControl w:val="0"/>
-        <w:tabs>
-          <w:tab w:val="left" w:pos="720"/>
-          <w:tab w:val="left" w:pos="1440"/>
-          <w:tab w:val="left" w:pos="2160"/>
-          <w:tab w:val="left" w:pos="2880"/>
-          <w:tab w:val="left" w:pos="3600"/>
-          <w:tab w:val="left" w:pos="4320"/>
-          <w:tab w:val="left" w:pos="5040"/>
-          <w:tab w:val="left" w:pos="5760"/>
-          <w:tab w:val="left" w:pos="6480"/>
-          <w:tab w:val="left" w:pos="7200"/>
-          <w:tab w:val="left" w:pos="7920"/>
-          <w:tab w:val="left" w:pos="8640"/>
-        </w:tabs>
-        <w:autoSpaceDE w:val="0"/>
-        <w:autoSpaceDN w:val="0"/>
-        <w:adjustRightInd w:val="0"/>
-        <w:spacing w:after="0" w:line="240" w:lineRule="auto"/>
-        <w:rPr>
-          <w:rFonts w:ascii="Helvetica" w:hAnsi="Helvetica" w:cs="Helvetica"/>
-          <w:i/>
-          <w:iCs/>
-          <w:sz w:val="24"/>
-          <w:szCs w:val="24"/>
-        </w:rPr>
-      </w:pPr>
-      <w:r>
-        <w:rPr>
-          <w:rFonts w:ascii="Helvetica" w:hAnsi="Helvetica" w:cs="Helvetica"/>
-          <w:i/>
-          <w:iCs/>
-          <w:sz w:val="24"/>
-          <w:szCs w:val="24"/>
-        </w:rPr>
-        <w:t>1 -- report briefly written with incomplete sentences, lacking descriptions of work</w:t>
-      </w:r>
-    </w:p>
-    <w:p>
-      <w:pPr>
-        <w:widowControl w:val="0"/>
-        <w:tabs>
-          <w:tab w:val="left" w:pos="720"/>
-          <w:tab w:val="left" w:pos="1440"/>
-          <w:tab w:val="left" w:pos="2160"/>
-          <w:tab w:val="left" w:pos="2880"/>
-          <w:tab w:val="left" w:pos="3600"/>
-          <w:tab w:val="left" w:pos="4320"/>
-          <w:tab w:val="left" w:pos="5040"/>
-          <w:tab w:val="left" w:pos="5760"/>
-          <w:tab w:val="left" w:pos="6480"/>
-          <w:tab w:val="left" w:pos="7200"/>
-          <w:tab w:val="left" w:pos="7920"/>
-          <w:tab w:val="left" w:pos="8640"/>
-        </w:tabs>
-        <w:autoSpaceDE w:val="0"/>
-        <w:autoSpaceDN w:val="0"/>
-        <w:adjustRightInd w:val="0"/>
-        <w:spacing w:after="0" w:line="240" w:lineRule="auto"/>
-        <w:rPr>
-          <w:rFonts w:ascii="Helvetica" w:hAnsi="Helvetica" w:cs="Helvetica"/>
-          <w:i/>
-          <w:iCs/>
-          <w:sz w:val="24"/>
-          <w:szCs w:val="24"/>
-        </w:rPr>
-      </w:pPr>
-      <w:r>
-        <w:rPr>
-          <w:rFonts w:ascii="Helvetica" w:hAnsi="Helvetica" w:cs="Helvetica"/>
-          <w:i/>
-          <w:iCs/>
-          <w:sz w:val="24"/>
-          <w:szCs w:val="24"/>
-        </w:rPr>
-        <w:t>2 -- well written report with sufficient description of work performed since last</w:t>
-      </w:r>
-    </w:p>
-    <w:p>
-      <w:pPr>
-        <w:widowControl w:val="0"/>
-        <w:tabs>
-          <w:tab w:val="left" w:pos="720"/>
-          <w:tab w:val="left" w:pos="1440"/>
-          <w:tab w:val="left" w:pos="2160"/>
-          <w:tab w:val="left" w:pos="2880"/>
-          <w:tab w:val="left" w:pos="3600"/>
-          <w:tab w:val="left" w:pos="4320"/>
-          <w:tab w:val="left" w:pos="5040"/>
-          <w:tab w:val="left" w:pos="5760"/>
-          <w:tab w:val="left" w:pos="6480"/>
-          <w:tab w:val="left" w:pos="7200"/>
-          <w:tab w:val="left" w:pos="7920"/>
-          <w:tab w:val="left" w:pos="8640"/>
-        </w:tabs>
-        <w:autoSpaceDE w:val="0"/>
-        <w:autoSpaceDN w:val="0"/>
-        <w:adjustRightInd w:val="0"/>
-        <w:spacing w:after="0" w:line="240" w:lineRule="auto"/>
-        <w:rPr>
-          <w:rFonts w:ascii="Helvetica" w:hAnsi="Helvetica" w:cs="Helvetica"/>
-          <w:i/>
-          <w:iCs/>
-          <w:sz w:val="24"/>
-          <w:szCs w:val="24"/>
-        </w:rPr>
-      </w:pPr>
-      <w:r>
-        <w:rPr>
-          <w:rFonts w:ascii="Helvetica" w:hAnsi="Helvetica" w:cs="Helvetica"/>
-          <w:i/>
-          <w:iCs/>
-          <w:sz w:val="24"/>
-          <w:szCs w:val="24"/>
-        </w:rPr>
-        <w:t xml:space="preserve">       progress report</w:t>
-      </w:r>
-    </w:p>
-    <w:p>
-      <w:pPr>
-        <w:widowControl w:val="0"/>
-        <w:tabs>
-          <w:tab w:val="left" w:pos="720"/>
-          <w:tab w:val="left" w:pos="1440"/>
-          <w:tab w:val="left" w:pos="2160"/>
-          <w:tab w:val="left" w:pos="2880"/>
-          <w:tab w:val="left" w:pos="3600"/>
-          <w:tab w:val="left" w:pos="4320"/>
-          <w:tab w:val="left" w:pos="5040"/>
-          <w:tab w:val="left" w:pos="5760"/>
-          <w:tab w:val="left" w:pos="6480"/>
-          <w:tab w:val="left" w:pos="7200"/>
-          <w:tab w:val="left" w:pos="7920"/>
-          <w:tab w:val="left" w:pos="8640"/>
-        </w:tabs>
-        <w:autoSpaceDE w:val="0"/>
-        <w:autoSpaceDN w:val="0"/>
-        <w:adjustRightInd w:val="0"/>
-        <w:spacing w:after="0" w:line="240" w:lineRule="auto"/>
-        <w:rPr>
-          <w:rFonts w:ascii="Helvetica" w:hAnsi="Helvetica" w:cs="Helvetica"/>
-          <w:i/>
-          <w:iCs/>
-          <w:sz w:val="24"/>
-          <w:szCs w:val="24"/>
-        </w:rPr>
-      </w:pPr>
-      <w:r>
-        <w:rPr>
-          <w:rFonts w:ascii="Helvetica" w:hAnsi="Helvetica" w:cs="Helvetica"/>
-          <w:i/>
-          <w:iCs/>
-          <w:sz w:val="24"/>
-          <w:szCs w:val="24"/>
-        </w:rPr>
-        <w:t xml:space="preserve">3 -- excellently written report with detailed description of each team members </w:t>
-      </w:r>
-    </w:p>
-    <w:p>
-      <w:pPr>
-        <w:widowControl w:val="0"/>
-        <w:tabs>
-          <w:tab w:val="left" w:pos="720"/>
-          <w:tab w:val="left" w:pos="1440"/>
-          <w:tab w:val="left" w:pos="2160"/>
-          <w:tab w:val="left" w:pos="2880"/>
-          <w:tab w:val="left" w:pos="3600"/>
-          <w:tab w:val="left" w:pos="4320"/>
-          <w:tab w:val="left" w:pos="5040"/>
-          <w:tab w:val="left" w:pos="5760"/>
-          <w:tab w:val="left" w:pos="6480"/>
-          <w:tab w:val="left" w:pos="7200"/>
-          <w:tab w:val="left" w:pos="7920"/>
-          <w:tab w:val="left" w:pos="8640"/>
-        </w:tabs>
-        <w:autoSpaceDE w:val="0"/>
-        <w:autoSpaceDN w:val="0"/>
-        <w:adjustRightInd w:val="0"/>
-        <w:spacing w:after="0" w:line="240" w:lineRule="auto"/>
-        <w:rPr>
-          <w:rFonts w:ascii="Helvetica" w:hAnsi="Helvetica" w:cs="Helvetica"/>
-          <w:b/>
-          <w:bCs/>
-          <w:sz w:val="24"/>
-          <w:szCs w:val="24"/>
-        </w:rPr>
-      </w:pPr>
-      <w:r>
-        <w:rPr>
-          <w:rFonts w:ascii="Helvetica" w:hAnsi="Helvetica" w:cs="Helvetica"/>
-          <w:i/>
-          <w:iCs/>
-          <w:sz w:val="24"/>
-          <w:szCs w:val="24"/>
-        </w:rPr>
-        <w:lastRenderedPageBreak/>
         <w:t xml:space="preserve">       progress</w:t>
       </w:r>
     </w:p>

</xml_diff>